<commit_message>
Update setup documentation to account for new directory structure
</commit_message>
<xml_diff>
--- a/documentation/TurnTo Implementation Overview.docx
+++ b/documentation/TurnTo Implementation Overview.docx
@@ -2020,17 +2020,7 @@
           <w:color w:val="000000"/>
           <w:szCs w:val="28"/>
         </w:rPr>
-        <w:t xml:space="preserve"> customer orders that have been placed on X date (this date is configurable via site preference).  This j</w:t>
-      </w:r>
-      <w:bookmarkStart w:id="4" w:name="_GoBack"/>
-      <w:bookmarkEnd w:id="4"/>
-      <w:r>
-        <w:rPr>
-          <w:rFonts w:ascii="Helvetica" w:hAnsi="Helvetica" w:cs="Arial"/>
-          <w:color w:val="000000"/>
-          <w:szCs w:val="28"/>
-        </w:rPr>
-        <w:t xml:space="preserve">ob </w:t>
+        <w:t xml:space="preserve"> customer orders that have been placed on X date (this date is configurable via site preference).  This job </w:t>
       </w:r>
       <w:proofErr w:type="gramStart"/>
       <w:r>
@@ -2248,14 +2238,14 @@
       <w:pPr>
         <w:pStyle w:val="Heading2"/>
       </w:pPr>
-      <w:bookmarkStart w:id="5" w:name="_Toc469044332"/>
-      <w:bookmarkStart w:id="6" w:name="_Toc469044454"/>
+      <w:bookmarkStart w:id="4" w:name="_Toc469044332"/>
+      <w:bookmarkStart w:id="5" w:name="_Toc469044454"/>
       <w:r>
         <w:lastRenderedPageBreak/>
         <w:t>Configuration</w:t>
       </w:r>
+      <w:bookmarkEnd w:id="4"/>
       <w:bookmarkEnd w:id="5"/>
-      <w:bookmarkEnd w:id="6"/>
     </w:p>
     <w:p>
       <w:pPr>
@@ -2351,16 +2341,16 @@
           <w:noProof/>
         </w:rPr>
       </w:pPr>
-      <w:bookmarkStart w:id="7" w:name="_Toc469044333"/>
-      <w:bookmarkStart w:id="8" w:name="_Toc469044455"/>
+      <w:bookmarkStart w:id="6" w:name="_Toc469044333"/>
+      <w:bookmarkStart w:id="7" w:name="_Toc469044455"/>
       <w:r>
         <w:rPr>
           <w:noProof/>
         </w:rPr>
         <w:t>Setting Up Your Site</w:t>
       </w:r>
+      <w:bookmarkEnd w:id="6"/>
       <w:bookmarkEnd w:id="7"/>
-      <w:bookmarkEnd w:id="8"/>
     </w:p>
     <w:p/>
     <w:p>
@@ -2713,27 +2703,120 @@
           <w:noProof/>
         </w:rPr>
       </w:pPr>
-      <w:bookmarkStart w:id="9" w:name="_Toc469044334"/>
-      <w:bookmarkStart w:id="10" w:name="_Toc469044456"/>
+      <w:bookmarkStart w:id="8" w:name="_Toc469044334"/>
+      <w:bookmarkStart w:id="9" w:name="_Toc469044456"/>
       <w:r>
         <w:rPr>
           <w:noProof/>
         </w:rPr>
         <w:t>Initial Setup and General Settings</w:t>
       </w:r>
+      <w:bookmarkEnd w:id="8"/>
       <w:bookmarkEnd w:id="9"/>
+    </w:p>
+    <w:p/>
+    <w:p>
+      <w:pPr>
+        <w:pStyle w:val="Heading4"/>
+      </w:pPr>
+      <w:bookmarkStart w:id="10" w:name="_Toc469044335"/>
+      <w:r>
+        <w:t xml:space="preserve">Upload and Import </w:t>
+      </w:r>
+      <w:bookmarkStart w:id="11" w:name="_GoBack"/>
+      <w:r>
+        <w:t>Metadata</w:t>
+      </w:r>
       <w:bookmarkEnd w:id="10"/>
+      <w:bookmarkEnd w:id="11"/>
     </w:p>
     <w:p/>
     <w:p>
       <w:pPr>
+        <w:pStyle w:val="ListParagraph"/>
+        <w:numPr>
+          <w:ilvl w:val="0"/>
+          <w:numId w:val="3"/>
+        </w:numPr>
+      </w:pPr>
+      <w:r>
+        <w:t xml:space="preserve">In </w:t>
+      </w:r>
+      <w:proofErr w:type="spellStart"/>
+      <w:r>
+        <w:t>Demandware</w:t>
+      </w:r>
+      <w:proofErr w:type="spellEnd"/>
+      <w:r>
+        <w:t xml:space="preserve"> Business Manager, click "Site Development" in the Administration section</w:t>
+      </w:r>
+    </w:p>
+    <w:p>
+      <w:pPr>
+        <w:pStyle w:val="ListParagraph"/>
+        <w:numPr>
+          <w:ilvl w:val="0"/>
+          <w:numId w:val="3"/>
+        </w:numPr>
+      </w:pPr>
+      <w:r>
+        <w:t>Click "Import &amp; Export" and then, under the section Import &amp; Export Files, click "Upload"</w:t>
+      </w:r>
+    </w:p>
+    <w:p>
+      <w:pPr>
+        <w:pStyle w:val="ListParagraph"/>
+        <w:numPr>
+          <w:ilvl w:val="0"/>
+          <w:numId w:val="3"/>
+        </w:numPr>
+      </w:pPr>
+      <w:r>
+        <w:t xml:space="preserve">Choose the file located in </w:t>
+      </w:r>
+      <w:r>
+        <w:rPr>
+          <w:i/>
+        </w:rPr>
+        <w:t>metadata/TurnToMetadata.xml</w:t>
+      </w:r>
+      <w:r>
+        <w:t xml:space="preserve"> and click "Upload"</w:t>
+      </w:r>
+    </w:p>
+    <w:p>
+      <w:pPr>
+        <w:pStyle w:val="ListParagraph"/>
+        <w:numPr>
+          <w:ilvl w:val="0"/>
+          <w:numId w:val="3"/>
+        </w:numPr>
+      </w:pPr>
+      <w:r>
+        <w:t>Return back to the "Import &amp; Export" page, and then, under Meta Data, click "Import"</w:t>
+      </w:r>
+    </w:p>
+    <w:p>
+      <w:pPr>
+        <w:pStyle w:val="ListParagraph"/>
+        <w:numPr>
+          <w:ilvl w:val="0"/>
+          <w:numId w:val="3"/>
+        </w:numPr>
+      </w:pPr>
+      <w:r>
+        <w:t>Select the file you just uploaded, and click "Next". Once the file validates, click "Import"</w:t>
+      </w:r>
+    </w:p>
+    <w:p>
+      <w:pPr>
         <w:pStyle w:val="Heading4"/>
       </w:pPr>
-      <w:bookmarkStart w:id="11" w:name="_Toc469044335"/>
-      <w:r>
-        <w:t>Upload and Import Metadata</w:t>
-      </w:r>
-      <w:bookmarkEnd w:id="11"/>
+      <w:bookmarkStart w:id="12" w:name="_Toc469044336"/>
+      <w:r>
+        <w:t>Upload and Import Job Schedules</w:t>
+      </w:r>
+      <w:bookmarkEnd w:id="12"/>
     </w:p>
     <w:p/>
     <w:p>
@@ -2741,7 +2824,51 @@
         <w:pStyle w:val="ListParagraph"/>
         <w:numPr>
           <w:ilvl w:val="0"/>
-          <w:numId w:val="3"/>
+          <w:numId w:val="4"/>
+        </w:numPr>
+      </w:pPr>
+      <w:r>
+        <w:t>Open the file</w:t>
+      </w:r>
+      <w:r>
+        <w:t xml:space="preserve"> </w:t>
+      </w:r>
+      <w:r>
+        <w:rPr>
+          <w:i/>
+        </w:rPr>
+        <w:t>metadata/TurnToJobSchedules.xml</w:t>
+      </w:r>
+      <w:r>
+        <w:t>, and edit it</w:t>
+      </w:r>
+    </w:p>
+    <w:p>
+      <w:pPr>
+        <w:pStyle w:val="ListParagraph"/>
+        <w:numPr>
+          <w:ilvl w:val="0"/>
+          <w:numId w:val="4"/>
+        </w:numPr>
+      </w:pPr>
+      <w:r>
+        <w:t>Modify all references to site-id="</w:t>
+      </w:r>
+      <w:proofErr w:type="spellStart"/>
+      <w:r>
+        <w:t>SiteGenesis</w:t>
+      </w:r>
+      <w:proofErr w:type="spellEnd"/>
+      <w:r>
+        <w:t>" in the file, replacing them with the ID of your site</w:t>
+      </w:r>
+    </w:p>
+    <w:p>
+      <w:pPr>
+        <w:pStyle w:val="ListParagraph"/>
+        <w:numPr>
+          <w:ilvl w:val="0"/>
+          <w:numId w:val="4"/>
         </w:numPr>
       </w:pPr>
       <w:r>
@@ -2753,15 +2880,15 @@
       </w:r>
       <w:proofErr w:type="spellEnd"/>
       <w:r>
-        <w:t xml:space="preserve"> Business Manager, click "Site Development" in the Administration section</w:t>
-      </w:r>
-    </w:p>
-    <w:p>
-      <w:pPr>
-        <w:pStyle w:val="ListParagraph"/>
-        <w:numPr>
-          <w:ilvl w:val="0"/>
-          <w:numId w:val="3"/>
+        <w:t xml:space="preserve"> Business Manager, click "Operations" in the Administration section</w:t>
+      </w:r>
+    </w:p>
+    <w:p>
+      <w:pPr>
+        <w:pStyle w:val="ListParagraph"/>
+        <w:numPr>
+          <w:ilvl w:val="0"/>
+          <w:numId w:val="4"/>
         </w:numPr>
       </w:pPr>
       <w:r>
@@ -2773,86 +2900,17 @@
         <w:pStyle w:val="ListParagraph"/>
         <w:numPr>
           <w:ilvl w:val="0"/>
-          <w:numId w:val="3"/>
-        </w:numPr>
-      </w:pPr>
-      <w:r>
-        <w:t xml:space="preserve">Choose the file located in </w:t>
-      </w:r>
-      <w:proofErr w:type="spellStart"/>
-      <w:r>
-        <w:rPr>
-          <w:i/>
-        </w:rPr>
-        <w:t>int_turnto_core</w:t>
-      </w:r>
-      <w:proofErr w:type="spellEnd"/>
-      <w:r>
-        <w:rPr>
-          <w:i/>
-        </w:rPr>
-        <w:t>/metadata/TurnToMetadata.xml</w:t>
-      </w:r>
-      <w:r>
-        <w:t xml:space="preserve"> and click "Upload"</w:t>
-      </w:r>
-    </w:p>
-    <w:p>
-      <w:pPr>
-        <w:pStyle w:val="ListParagraph"/>
-        <w:numPr>
-          <w:ilvl w:val="0"/>
-          <w:numId w:val="3"/>
-        </w:numPr>
-      </w:pPr>
-      <w:r>
-        <w:t>Return back to the "Import &amp; Export" page, and then, under Meta Data, click "Import"</w:t>
-      </w:r>
-    </w:p>
-    <w:p>
-      <w:pPr>
-        <w:pStyle w:val="ListParagraph"/>
-        <w:numPr>
-          <w:ilvl w:val="0"/>
-          <w:numId w:val="3"/>
-        </w:numPr>
-      </w:pPr>
-      <w:r>
-        <w:t>Select the file you just uploaded, and click "Next". Once the file validates, click "Import"</w:t>
-      </w:r>
-    </w:p>
-    <w:p>
-      <w:pPr>
-        <w:pStyle w:val="Heading4"/>
-      </w:pPr>
-      <w:bookmarkStart w:id="12" w:name="_Toc469044336"/>
-      <w:r>
-        <w:t>Upload and Import Job Schedules</w:t>
-      </w:r>
-      <w:bookmarkEnd w:id="12"/>
-    </w:p>
-    <w:p/>
-    <w:p>
-      <w:pPr>
-        <w:pStyle w:val="ListParagraph"/>
-        <w:numPr>
-          <w:ilvl w:val="0"/>
           <w:numId w:val="4"/>
         </w:numPr>
       </w:pPr>
       <w:r>
-        <w:t>Open the file</w:t>
-      </w:r>
-      <w:r>
-        <w:t xml:space="preserve"> </w:t>
-      </w:r>
-      <w:proofErr w:type="spellStart"/>
-      <w:r>
-        <w:t>int_turnto_core</w:t>
-      </w:r>
-      <w:proofErr w:type="spellEnd"/>
-      <w:r>
-        <w:t>/metadata/TurnToJobSchedules.xml, and edit it</w:t>
+        <w:t>Choose the file y</w:t>
+      </w:r>
+      <w:r>
+        <w:t>ou just edited (</w:t>
+      </w:r>
+      <w:r>
+        <w:t>metadata/TurnToJobSchedules.xml) and click "Upload"</w:t>
       </w:r>
     </w:p>
     <w:p>
@@ -2864,15 +2922,7 @@
         </w:numPr>
       </w:pPr>
       <w:r>
-        <w:t>Modify all references to site-id="</w:t>
-      </w:r>
-      <w:proofErr w:type="spellStart"/>
-      <w:r>
-        <w:t>SiteGenesis</w:t>
-      </w:r>
-      <w:proofErr w:type="spellEnd"/>
-      <w:r>
-        <w:t>" in the file, replacing them with the ID of your site</w:t>
+        <w:t>Return back to the "Import &amp; Export" page, and then, under Job Schedules, click "Import"</w:t>
       </w:r>
     </w:p>
     <w:p>
@@ -2884,71 +2934,7 @@
         </w:numPr>
       </w:pPr>
       <w:r>
-        <w:t xml:space="preserve">In </w:t>
-      </w:r>
-      <w:proofErr w:type="spellStart"/>
-      <w:r>
-        <w:t>Demandware</w:t>
-      </w:r>
-      <w:proofErr w:type="spellEnd"/>
-      <w:r>
-        <w:t xml:space="preserve"> Business Manager, click "Operations" in the Administration section</w:t>
-      </w:r>
-    </w:p>
-    <w:p>
-      <w:pPr>
-        <w:pStyle w:val="ListParagraph"/>
-        <w:numPr>
-          <w:ilvl w:val="0"/>
-          <w:numId w:val="4"/>
-        </w:numPr>
-      </w:pPr>
-      <w:r>
-        <w:t>Click "Import &amp; Export" and then, under the section Import &amp; Export Files, click "Upload"</w:t>
-      </w:r>
-    </w:p>
-    <w:p>
-      <w:pPr>
-        <w:pStyle w:val="ListParagraph"/>
-        <w:numPr>
-          <w:ilvl w:val="0"/>
-          <w:numId w:val="4"/>
-        </w:numPr>
-      </w:pPr>
-      <w:r>
-        <w:t>Choose the file you just edited (</w:t>
-      </w:r>
-      <w:proofErr w:type="spellStart"/>
-      <w:r>
-        <w:t>int_turnto_core</w:t>
-      </w:r>
-      <w:proofErr w:type="spellEnd"/>
-      <w:r>
-        <w:t>/metadata/TurnToJobSchedules.xml) and click "Upload"</w:t>
-      </w:r>
-    </w:p>
-    <w:p>
-      <w:pPr>
-        <w:pStyle w:val="ListParagraph"/>
-        <w:numPr>
-          <w:ilvl w:val="0"/>
-          <w:numId w:val="4"/>
-        </w:numPr>
-      </w:pPr>
-      <w:r>
         <w:lastRenderedPageBreak/>
-        <w:t>Return back to the "Import &amp; Export" page, and then, under Job Schedules, click "Import"</w:t>
-      </w:r>
-    </w:p>
-    <w:p>
-      <w:pPr>
-        <w:pStyle w:val="ListParagraph"/>
-        <w:numPr>
-          <w:ilvl w:val="0"/>
-          <w:numId w:val="4"/>
-        </w:numPr>
-      </w:pPr>
-      <w:r>
         <w:t>Select the file you just uploaded, and click "Next". Once the file validates, click "Import"</w:t>
       </w:r>
     </w:p>
@@ -3111,12 +3097,15 @@
       </w:pPr>
       <w:proofErr w:type="spellStart"/>
       <w:r>
+        <w:t>Turnto</w:t>
+      </w:r>
+      <w:proofErr w:type="spellEnd"/>
+      <w:r>
+        <w:t xml:space="preserve"> Mobile Landing Title: This will be the title of the mandatory Mobile Landing Page, default is "Mobile Landing </w:t>
+      </w:r>
+      <w:r>
         <w:lastRenderedPageBreak/>
-        <w:t>Turnto</w:t>
-      </w:r>
-      <w:proofErr w:type="spellEnd"/>
-      <w:r>
-        <w:t xml:space="preserve"> Mobile Landing Title: This will be the title of the mandatory Mobile Landing Page, default is "Mobile Landing Page Title"</w:t>
+        <w:t>Page Title"</w:t>
       </w:r>
     </w:p>
     <w:p>
@@ -12307,7 +12296,7 @@
         <w:rStyle w:val="PageNumber"/>
         <w:noProof/>
       </w:rPr>
-      <w:t>36</w:t>
+      <w:t>6</w:t>
     </w:r>
     <w:r>
       <w:rPr>
@@ -16699,6 +16688,34 @@
       <w:ind w:left="2240"/>
     </w:pPr>
   </w:style>
+  <w:style w:type="paragraph" w:styleId="BalloonText">
+    <w:name w:val="Balloon Text"/>
+    <w:basedOn w:val="Normal"/>
+    <w:link w:val="BalloonTextChar"/>
+    <w:uiPriority w:val="99"/>
+    <w:semiHidden/>
+    <w:unhideWhenUsed/>
+    <w:rsid w:val="00724930"/>
+    <w:rPr>
+      <w:rFonts w:ascii="Lucida Grande" w:hAnsi="Lucida Grande" w:cs="Lucida Grande"/>
+      <w:sz w:val="18"/>
+      <w:szCs w:val="18"/>
+    </w:rPr>
+  </w:style>
+  <w:style w:type="character" w:customStyle="1" w:styleId="BalloonTextChar">
+    <w:name w:val="Balloon Text Char"/>
+    <w:basedOn w:val="DefaultParagraphFont"/>
+    <w:link w:val="BalloonText"/>
+    <w:uiPriority w:val="99"/>
+    <w:semiHidden/>
+    <w:rsid w:val="00724930"/>
+    <w:rPr>
+      <w:rFonts w:ascii="Lucida Grande" w:hAnsi="Lucida Grande" w:cs="Lucida Grande"/>
+      <w:color w:val="3F3F3F"/>
+      <w:sz w:val="18"/>
+      <w:szCs w:val="18"/>
+    </w:rPr>
+  </w:style>
 </w:styles>
 </file>
 
@@ -17423,6 +17440,34 @@
       <w:ind w:left="2240"/>
     </w:pPr>
   </w:style>
+  <w:style w:type="paragraph" w:styleId="BalloonText">
+    <w:name w:val="Balloon Text"/>
+    <w:basedOn w:val="Normal"/>
+    <w:link w:val="BalloonTextChar"/>
+    <w:uiPriority w:val="99"/>
+    <w:semiHidden/>
+    <w:unhideWhenUsed/>
+    <w:rsid w:val="00724930"/>
+    <w:rPr>
+      <w:rFonts w:ascii="Lucida Grande" w:hAnsi="Lucida Grande" w:cs="Lucida Grande"/>
+      <w:sz w:val="18"/>
+      <w:szCs w:val="18"/>
+    </w:rPr>
+  </w:style>
+  <w:style w:type="character" w:customStyle="1" w:styleId="BalloonTextChar">
+    <w:name w:val="Balloon Text Char"/>
+    <w:basedOn w:val="DefaultParagraphFont"/>
+    <w:link w:val="BalloonText"/>
+    <w:uiPriority w:val="99"/>
+    <w:semiHidden/>
+    <w:rsid w:val="00724930"/>
+    <w:rPr>
+      <w:rFonts w:ascii="Lucida Grande" w:hAnsi="Lucida Grande" w:cs="Lucida Grande"/>
+      <w:color w:val="3F3F3F"/>
+      <w:sz w:val="18"/>
+      <w:szCs w:val="18"/>
+    </w:rPr>
+  </w:style>
 </w:styles>
 </file>
 
@@ -17715,7 +17760,7 @@
   <a:extraClrSchemeLst/>
   <a:extLst>
     <a:ext uri="{05A4C25C-085E-4340-85A3-A5531E510DB2}">
-      <thm15:themeFamily xmlns:thm15="http://schemas.microsoft.com/office/thememl/2012/main" xmlns="" name="Office Theme" id="{62F939B6-93AF-4DB8-9C6B-D6C7DFDC589F}" vid="{4A3C46E8-61CC-4603-A589-7422A47A8E4A}"/>
+      <thm15:themeFamily xmlns="" xmlns:thm15="http://schemas.microsoft.com/office/thememl/2012/main" name="Office Theme" id="{62F939B6-93AF-4DB8-9C6B-D6C7DFDC589F}" vid="{4A3C46E8-61CC-4603-A589-7422A47A8E4A}"/>
     </a:ext>
   </a:extLst>
 </a:theme>

</xml_diff>

<commit_message>
Update job schedules to the new beta version, instead of the old deprecated one
</commit_message>
<xml_diff>
--- a/documentation/TurnTo Implementation Overview.docx
+++ b/documentation/TurnTo Implementation Overview.docx
@@ -2721,102 +2721,97 @@
       </w:pPr>
       <w:bookmarkStart w:id="10" w:name="_Toc469044335"/>
       <w:r>
-        <w:t xml:space="preserve">Upload and Import </w:t>
-      </w:r>
-      <w:bookmarkStart w:id="11" w:name="_GoBack"/>
-      <w:r>
-        <w:t>Metadata</w:t>
+        <w:t>Upload and Import Metadata</w:t>
       </w:r>
       <w:bookmarkEnd w:id="10"/>
+    </w:p>
+    <w:p/>
+    <w:p>
+      <w:pPr>
+        <w:pStyle w:val="ListParagraph"/>
+        <w:numPr>
+          <w:ilvl w:val="0"/>
+          <w:numId w:val="3"/>
+        </w:numPr>
+      </w:pPr>
+      <w:r>
+        <w:t xml:space="preserve">In </w:t>
+      </w:r>
+      <w:proofErr w:type="spellStart"/>
+      <w:r>
+        <w:t>Demandware</w:t>
+      </w:r>
+      <w:proofErr w:type="spellEnd"/>
+      <w:r>
+        <w:t xml:space="preserve"> Business Manager, click "Site Development" in the Administration section</w:t>
+      </w:r>
+    </w:p>
+    <w:p>
+      <w:pPr>
+        <w:pStyle w:val="ListParagraph"/>
+        <w:numPr>
+          <w:ilvl w:val="0"/>
+          <w:numId w:val="3"/>
+        </w:numPr>
+      </w:pPr>
+      <w:r>
+        <w:t>Click "Import &amp; Export" and then, under the section Import &amp; Export Files, click "Upload"</w:t>
+      </w:r>
+    </w:p>
+    <w:p>
+      <w:pPr>
+        <w:pStyle w:val="ListParagraph"/>
+        <w:numPr>
+          <w:ilvl w:val="0"/>
+          <w:numId w:val="3"/>
+        </w:numPr>
+      </w:pPr>
+      <w:r>
+        <w:t xml:space="preserve">Choose the file located in </w:t>
+      </w:r>
+      <w:r>
+        <w:rPr>
+          <w:i/>
+        </w:rPr>
+        <w:t>metadata/TurnToMetadata.xml</w:t>
+      </w:r>
+      <w:r>
+        <w:t xml:space="preserve"> and click "Upload"</w:t>
+      </w:r>
+    </w:p>
+    <w:p>
+      <w:pPr>
+        <w:pStyle w:val="ListParagraph"/>
+        <w:numPr>
+          <w:ilvl w:val="0"/>
+          <w:numId w:val="3"/>
+        </w:numPr>
+      </w:pPr>
+      <w:r>
+        <w:t>Return back to the "Import &amp; Export" page, and then, under Meta Data, click "Import"</w:t>
+      </w:r>
+    </w:p>
+    <w:p>
+      <w:pPr>
+        <w:pStyle w:val="ListParagraph"/>
+        <w:numPr>
+          <w:ilvl w:val="0"/>
+          <w:numId w:val="3"/>
+        </w:numPr>
+      </w:pPr>
+      <w:r>
+        <w:t>Select the file you just uploaded, and click "Next". Once the file validates, click "Import"</w:t>
+      </w:r>
+    </w:p>
+    <w:p>
+      <w:pPr>
+        <w:pStyle w:val="Heading4"/>
+      </w:pPr>
+      <w:bookmarkStart w:id="11" w:name="_Toc469044336"/>
+      <w:r>
+        <w:t>Upload and Import Job Schedules</w:t>
+      </w:r>
       <w:bookmarkEnd w:id="11"/>
-    </w:p>
-    <w:p/>
-    <w:p>
-      <w:pPr>
-        <w:pStyle w:val="ListParagraph"/>
-        <w:numPr>
-          <w:ilvl w:val="0"/>
-          <w:numId w:val="3"/>
-        </w:numPr>
-      </w:pPr>
-      <w:r>
-        <w:t xml:space="preserve">In </w:t>
-      </w:r>
-      <w:proofErr w:type="spellStart"/>
-      <w:r>
-        <w:t>Demandware</w:t>
-      </w:r>
-      <w:proofErr w:type="spellEnd"/>
-      <w:r>
-        <w:t xml:space="preserve"> Business Manager, click "Site Development" in the Administration section</w:t>
-      </w:r>
-    </w:p>
-    <w:p>
-      <w:pPr>
-        <w:pStyle w:val="ListParagraph"/>
-        <w:numPr>
-          <w:ilvl w:val="0"/>
-          <w:numId w:val="3"/>
-        </w:numPr>
-      </w:pPr>
-      <w:r>
-        <w:t>Click "Import &amp; Export" and then, under the section Import &amp; Export Files, click "Upload"</w:t>
-      </w:r>
-    </w:p>
-    <w:p>
-      <w:pPr>
-        <w:pStyle w:val="ListParagraph"/>
-        <w:numPr>
-          <w:ilvl w:val="0"/>
-          <w:numId w:val="3"/>
-        </w:numPr>
-      </w:pPr>
-      <w:r>
-        <w:t xml:space="preserve">Choose the file located in </w:t>
-      </w:r>
-      <w:r>
-        <w:rPr>
-          <w:i/>
-        </w:rPr>
-        <w:t>metadata/TurnToMetadata.xml</w:t>
-      </w:r>
-      <w:r>
-        <w:t xml:space="preserve"> and click "Upload"</w:t>
-      </w:r>
-    </w:p>
-    <w:p>
-      <w:pPr>
-        <w:pStyle w:val="ListParagraph"/>
-        <w:numPr>
-          <w:ilvl w:val="0"/>
-          <w:numId w:val="3"/>
-        </w:numPr>
-      </w:pPr>
-      <w:r>
-        <w:t>Return back to the "Import &amp; Export" page, and then, under Meta Data, click "Import"</w:t>
-      </w:r>
-    </w:p>
-    <w:p>
-      <w:pPr>
-        <w:pStyle w:val="ListParagraph"/>
-        <w:numPr>
-          <w:ilvl w:val="0"/>
-          <w:numId w:val="3"/>
-        </w:numPr>
-      </w:pPr>
-      <w:r>
-        <w:t>Select the file you just uploaded, and click "Next". Once the file validates, click "Import"</w:t>
-      </w:r>
-    </w:p>
-    <w:p>
-      <w:pPr>
-        <w:pStyle w:val="Heading4"/>
-      </w:pPr>
-      <w:bookmarkStart w:id="12" w:name="_Toc469044336"/>
-      <w:r>
-        <w:t>Upload and Import Job Schedules</w:t>
-      </w:r>
-      <w:bookmarkEnd w:id="12"/>
     </w:p>
     <w:p/>
     <w:p>
@@ -2943,11 +2938,11 @@
       <w:pPr>
         <w:pStyle w:val="Heading4"/>
       </w:pPr>
-      <w:bookmarkStart w:id="13" w:name="_Toc469044337"/>
+      <w:bookmarkStart w:id="12" w:name="_Toc469044337"/>
       <w:r>
         <w:t>TurnTo General Settings</w:t>
       </w:r>
-      <w:bookmarkEnd w:id="13"/>
+      <w:bookmarkEnd w:id="12"/>
     </w:p>
     <w:p/>
     <w:p>
@@ -3472,8 +3467,8 @@
           <w:rFonts w:eastAsia="Times New Roman"/>
         </w:rPr>
       </w:pPr>
-      <w:bookmarkStart w:id="14" w:name="_Toc469044338"/>
-      <w:bookmarkStart w:id="15" w:name="_Toc469044457"/>
+      <w:bookmarkStart w:id="13" w:name="_Toc469044338"/>
+      <w:bookmarkStart w:id="14" w:name="_Toc469044457"/>
       <w:r>
         <w:rPr>
           <w:rFonts w:eastAsia="Times New Roman"/>
@@ -3481,8 +3476,8 @@
         <w:lastRenderedPageBreak/>
         <w:t>Configure the Mobile Landing Page</w:t>
       </w:r>
+      <w:bookmarkEnd w:id="13"/>
       <w:bookmarkEnd w:id="14"/>
-      <w:bookmarkEnd w:id="15"/>
     </w:p>
     <w:p/>
     <w:p>
@@ -3804,7 +3799,7 @@
           <w:rFonts w:eastAsia="Times New Roman"/>
         </w:rPr>
       </w:pPr>
-      <w:bookmarkStart w:id="16" w:name="_Toc469044339"/>
+      <w:bookmarkStart w:id="15" w:name="_Toc469044339"/>
       <w:r>
         <w:rPr>
           <w:rFonts w:eastAsia="Times New Roman"/>
@@ -4046,7 +4041,7 @@
         </w:rPr>
         <w:t>d the Mobile Landing Page URL to your TurnTo Settings</w:t>
       </w:r>
-      <w:bookmarkEnd w:id="16"/>
+      <w:bookmarkEnd w:id="15"/>
     </w:p>
     <w:p/>
     <w:p>
@@ -4214,7 +4209,7 @@
           <w:rFonts w:eastAsia="Times New Roman"/>
         </w:rPr>
       </w:pPr>
-      <w:bookmarkStart w:id="17" w:name="_Toc469044340"/>
+      <w:bookmarkStart w:id="16" w:name="_Toc469044340"/>
       <w:r>
         <w:rPr>
           <w:rFonts w:eastAsia="Times New Roman"/>
@@ -4222,7 +4217,7 @@
         <w:lastRenderedPageBreak/>
         <w:t>Create a Pipeline URL for the Mobile Landing Page in Business Manager (optional)</w:t>
       </w:r>
-      <w:bookmarkEnd w:id="17"/>
+      <w:bookmarkEnd w:id="16"/>
     </w:p>
     <w:p/>
     <w:p>
@@ -4369,25 +4364,25 @@
       <w:pPr>
         <w:pStyle w:val="Heading3"/>
       </w:pPr>
-      <w:bookmarkStart w:id="18" w:name="_Toc469044341"/>
-      <w:bookmarkStart w:id="19" w:name="_Toc469044458"/>
+      <w:bookmarkStart w:id="17" w:name="_Toc469044341"/>
+      <w:bookmarkStart w:id="18" w:name="_Toc469044458"/>
       <w:r>
         <w:lastRenderedPageBreak/>
         <w:t>Set up TurnTo Services</w:t>
       </w:r>
+      <w:bookmarkEnd w:id="17"/>
       <w:bookmarkEnd w:id="18"/>
+    </w:p>
+    <w:p/>
+    <w:p>
+      <w:pPr>
+        <w:pStyle w:val="Heading4"/>
+      </w:pPr>
+      <w:bookmarkStart w:id="19" w:name="_Toc469044342"/>
+      <w:r>
+        <w:t>Create Profiles and Credentials</w:t>
+      </w:r>
       <w:bookmarkEnd w:id="19"/>
-    </w:p>
-    <w:p/>
-    <w:p>
-      <w:pPr>
-        <w:pStyle w:val="Heading4"/>
-      </w:pPr>
-      <w:bookmarkStart w:id="20" w:name="_Toc469044342"/>
-      <w:r>
-        <w:t>Create Profiles and Credentials</w:t>
-      </w:r>
-      <w:bookmarkEnd w:id="20"/>
     </w:p>
     <w:p/>
     <w:p>
@@ -4598,11 +4593,11 @@
       <w:pPr>
         <w:pStyle w:val="Heading4"/>
       </w:pPr>
-      <w:bookmarkStart w:id="21" w:name="_Toc469044343"/>
+      <w:bookmarkStart w:id="20" w:name="_Toc469044343"/>
       <w:r>
         <w:t>Create Services</w:t>
       </w:r>
-      <w:bookmarkEnd w:id="21"/>
+      <w:bookmarkEnd w:id="20"/>
     </w:p>
     <w:p/>
     <w:p>
@@ -4927,32 +4922,32 @@
       <w:pPr>
         <w:pStyle w:val="Heading3"/>
       </w:pPr>
-      <w:bookmarkStart w:id="22" w:name="_Toc469044344"/>
-      <w:bookmarkStart w:id="23" w:name="_Toc469044459"/>
+      <w:bookmarkStart w:id="21" w:name="_Toc469044344"/>
+      <w:bookmarkStart w:id="22" w:name="_Toc469044459"/>
       <w:r>
         <w:t>Set up Your Feeds</w:t>
       </w:r>
+      <w:bookmarkEnd w:id="21"/>
       <w:bookmarkEnd w:id="22"/>
+    </w:p>
+    <w:p/>
+    <w:p>
+      <w:pPr>
+        <w:pStyle w:val="Heading4"/>
+      </w:pPr>
+      <w:bookmarkStart w:id="23" w:name="_Toc469044345"/>
+      <w:r>
+        <w:t xml:space="preserve">TurnTo </w:t>
+      </w:r>
+      <w:proofErr w:type="spellStart"/>
+      <w:r>
+        <w:t>Javascript</w:t>
+      </w:r>
+      <w:proofErr w:type="spellEnd"/>
+      <w:r>
+        <w:t xml:space="preserve"> Feed</w:t>
+      </w:r>
       <w:bookmarkEnd w:id="23"/>
-    </w:p>
-    <w:p/>
-    <w:p>
-      <w:pPr>
-        <w:pStyle w:val="Heading4"/>
-      </w:pPr>
-      <w:bookmarkStart w:id="24" w:name="_Toc469044345"/>
-      <w:r>
-        <w:t xml:space="preserve">TurnTo </w:t>
-      </w:r>
-      <w:proofErr w:type="spellStart"/>
-      <w:r>
-        <w:t>Javascript</w:t>
-      </w:r>
-      <w:proofErr w:type="spellEnd"/>
-      <w:r>
-        <w:t xml:space="preserve"> Feed</w:t>
-      </w:r>
-      <w:bookmarkEnd w:id="24"/>
     </w:p>
     <w:p/>
     <w:p>
@@ -5059,7 +5054,7 @@
         <w:br w:type="page"/>
       </w:r>
     </w:p>
-    <w:bookmarkStart w:id="25" w:name="_Toc469044346"/>
+    <w:bookmarkStart w:id="24" w:name="_Toc469044346"/>
     <w:p>
       <w:pPr>
         <w:pStyle w:val="Heading4"/>
@@ -5293,7 +5288,7 @@
       <w:r>
         <w:t>TurnTo Catalog Export Feed</w:t>
       </w:r>
-      <w:bookmarkEnd w:id="25"/>
+      <w:bookmarkEnd w:id="24"/>
     </w:p>
     <w:p/>
     <w:p>
@@ -5456,7 +5451,21 @@
         </w:numPr>
       </w:pPr>
       <w:r>
-        <w:t>Click "TurnTo Catalog Export"</w:t>
+        <w:t xml:space="preserve">Click </w:t>
+      </w:r>
+      <w:r>
+        <w:t>"</w:t>
+      </w:r>
+      <w:proofErr w:type="spellStart"/>
+      <w:r>
+        <w:t>TurnToCatalog</w:t>
+      </w:r>
+      <w:r>
+        <w:t>Export</w:t>
+      </w:r>
+      <w:proofErr w:type="spellEnd"/>
+      <w:r>
+        <w:t>"</w:t>
       </w:r>
     </w:p>
     <w:p>
@@ -5500,11 +5509,11 @@
       <w:pPr>
         <w:pStyle w:val="Heading4"/>
       </w:pPr>
-      <w:bookmarkStart w:id="26" w:name="_Toc469044347"/>
+      <w:bookmarkStart w:id="25" w:name="_Toc469044347"/>
       <w:r>
         <w:t>TurnTo Historical Order Feed - Ongoing</w:t>
       </w:r>
-      <w:bookmarkEnd w:id="26"/>
+      <w:bookmarkEnd w:id="25"/>
     </w:p>
     <w:p/>
     <w:p>
@@ -5674,7 +5683,15 @@
         </w:numPr>
       </w:pPr>
       <w:r>
-        <w:t>Click "TurnTo Historical Order Export (Ongoing)"</w:t>
+        <w:t>Click "</w:t>
+      </w:r>
+      <w:proofErr w:type="spellStart"/>
+      <w:r>
+        <w:t>TurnToHistoricalOrderExportOngoing</w:t>
+      </w:r>
+      <w:proofErr w:type="spellEnd"/>
+      <w:r>
+        <w:t>"</w:t>
       </w:r>
     </w:p>
     <w:p>
@@ -5706,11 +5723,11 @@
       <w:pPr>
         <w:pStyle w:val="Heading4"/>
       </w:pPr>
-      <w:bookmarkStart w:id="27" w:name="_Toc469044348"/>
+      <w:bookmarkStart w:id="26" w:name="_Toc469044348"/>
       <w:r>
         <w:t>TurnTo SKU-to-Average Rating Feed (Optional)</w:t>
       </w:r>
-      <w:bookmarkEnd w:id="27"/>
+      <w:bookmarkEnd w:id="26"/>
     </w:p>
     <w:p/>
     <w:p>
@@ -6081,7 +6098,18 @@
         </w:numPr>
       </w:pPr>
       <w:r>
-        <w:t>Click "TurnTo Import Average Ratings"</w:t>
+        <w:t>Click "</w:t>
+      </w:r>
+      <w:proofErr w:type="spellStart"/>
+      <w:r>
+        <w:t>TurnToImportAverage</w:t>
+      </w:r>
+      <w:r>
+        <w:t>Ratings</w:t>
+      </w:r>
+      <w:proofErr w:type="spellEnd"/>
+      <w:r>
+        <w:t>"</w:t>
       </w:r>
     </w:p>
     <w:p>
@@ -6162,11 +6190,11 @@
       <w:pPr>
         <w:pStyle w:val="Heading4"/>
       </w:pPr>
-      <w:bookmarkStart w:id="28" w:name="_Toc469044349"/>
+      <w:bookmarkStart w:id="27" w:name="_Toc469044349"/>
       <w:r>
         <w:t>TurnTo User Generated Content Feed (Optional)</w:t>
       </w:r>
-      <w:bookmarkEnd w:id="28"/>
+      <w:bookmarkEnd w:id="27"/>
     </w:p>
     <w:p>
       <w:pPr>
@@ -6303,7 +6331,18 @@
         </w:numPr>
       </w:pPr>
       <w:r>
-        <w:t>Click "TurnTo Import User Generated Content"</w:t>
+        <w:t>Click "</w:t>
+      </w:r>
+      <w:proofErr w:type="spellStart"/>
+      <w:r>
+        <w:t>TurnToImportUserGenerated</w:t>
+      </w:r>
+      <w:r>
+        <w:t>Content</w:t>
+      </w:r>
+      <w:proofErr w:type="spellEnd"/>
+      <w:r>
+        <w:t>"</w:t>
       </w:r>
     </w:p>
     <w:p>
@@ -6354,12 +6393,12 @@
       <w:pPr>
         <w:pStyle w:val="Heading4"/>
       </w:pPr>
-      <w:bookmarkStart w:id="29" w:name="_Toc469044350"/>
+      <w:bookmarkStart w:id="28" w:name="_Toc469044350"/>
       <w:r>
         <w:lastRenderedPageBreak/>
         <w:t>TurnTo Historical Order Feed - Specific Date (Optional)</w:t>
       </w:r>
-      <w:bookmarkEnd w:id="29"/>
+      <w:bookmarkEnd w:id="28"/>
     </w:p>
     <w:p/>
     <w:p>
@@ -6507,7 +6546,15 @@
         </w:numPr>
       </w:pPr>
       <w:r>
-        <w:t>Click "TurnTo Historical Order Export (Specific Date)"</w:t>
+        <w:t>Click "TurnToHist</w:t>
+      </w:r>
+      <w:r>
+        <w:t>oricalOrderExportSpecificDate</w:t>
+      </w:r>
+      <w:bookmarkStart w:id="29" w:name="_GoBack"/>
+      <w:bookmarkEnd w:id="29"/>
+      <w:r>
+        <w:t>"</w:t>
       </w:r>
     </w:p>
     <w:p>
@@ -12296,7 +12343,7 @@
         <w:rStyle w:val="PageNumber"/>
         <w:noProof/>
       </w:rPr>
-      <w:t>6</w:t>
+      <w:t>16</w:t>
     </w:r>
     <w:r>
       <w:rPr>

</xml_diff>

<commit_message>
Update import jobs to use new Services framework, created services import file, updated documentation
</commit_message>
<xml_diff>
--- a/documentation/TurnTo Implementation Overview.docx
+++ b/documentation/TurnTo Implementation Overview.docx
@@ -292,17 +292,19 @@
       <w:pPr>
         <w:pStyle w:val="Heading2"/>
       </w:pPr>
+      <w:bookmarkStart w:id="0" w:name="_GoBack"/>
+      <w:bookmarkEnd w:id="0"/>
       <w:r>
         <w:br w:type="page"/>
       </w:r>
-      <w:bookmarkStart w:id="0" w:name="_Toc469044330"/>
-      <w:bookmarkStart w:id="1" w:name="_Toc469044452"/>
+      <w:bookmarkStart w:id="1" w:name="_Toc469044330"/>
+      <w:bookmarkStart w:id="2" w:name="_Toc346981727"/>
       <w:r>
         <w:lastRenderedPageBreak/>
         <w:t>Table of Contents</w:t>
       </w:r>
-      <w:bookmarkEnd w:id="0"/>
       <w:bookmarkEnd w:id="1"/>
+      <w:bookmarkEnd w:id="2"/>
     </w:p>
     <w:p>
       <w:pPr>
@@ -391,17 +393,13 @@
     <w:p>
       <w:pPr>
         <w:pStyle w:val="TOC1"/>
-        <w:tabs>
-          <w:tab w:val="clear" w:pos="9350"/>
-          <w:tab w:val="right" w:leader="dot" w:pos="8910"/>
-        </w:tabs>
-        <w:ind w:right="540" w:firstLine="360"/>
         <w:rPr>
           <w:rFonts w:asciiTheme="minorHAnsi" w:eastAsiaTheme="minorEastAsia" w:hAnsiTheme="minorHAnsi"/>
           <w:noProof/>
           <w:color w:val="auto"/>
           <w:sz w:val="24"/>
           <w:szCs w:val="24"/>
+          <w:lang w:eastAsia="ja-JP"/>
         </w:rPr>
       </w:pPr>
       <w:r>
@@ -444,7 +442,7 @@
         <w:rPr>
           <w:noProof/>
         </w:rPr>
-        <w:instrText xml:space="preserve"> PAGEREF _Toc469044452 \h </w:instrText>
+        <w:instrText xml:space="preserve"> PAGEREF _Toc346981727 \h </w:instrText>
       </w:r>
       <w:r>
         <w:rPr>
@@ -473,17 +471,13 @@
     <w:p>
       <w:pPr>
         <w:pStyle w:val="TOC1"/>
-        <w:tabs>
-          <w:tab w:val="clear" w:pos="9350"/>
-          <w:tab w:val="right" w:leader="dot" w:pos="8910"/>
-        </w:tabs>
-        <w:ind w:right="540" w:firstLine="360"/>
         <w:rPr>
           <w:rFonts w:asciiTheme="minorHAnsi" w:eastAsiaTheme="minorEastAsia" w:hAnsiTheme="minorHAnsi"/>
           <w:noProof/>
           <w:color w:val="auto"/>
           <w:sz w:val="24"/>
           <w:szCs w:val="24"/>
+          <w:lang w:eastAsia="ja-JP"/>
         </w:rPr>
       </w:pPr>
       <w:r>
@@ -508,7 +502,7 @@
         <w:rPr>
           <w:noProof/>
         </w:rPr>
-        <w:instrText xml:space="preserve"> PAGEREF _Toc469044453 \h </w:instrText>
+        <w:instrText xml:space="preserve"> PAGEREF _Toc346981728 \h </w:instrText>
       </w:r>
       <w:r>
         <w:rPr>
@@ -537,17 +531,13 @@
     <w:p>
       <w:pPr>
         <w:pStyle w:val="TOC1"/>
-        <w:tabs>
-          <w:tab w:val="clear" w:pos="9350"/>
-          <w:tab w:val="right" w:leader="dot" w:pos="8910"/>
-        </w:tabs>
-        <w:ind w:right="540" w:firstLine="360"/>
         <w:rPr>
           <w:rFonts w:asciiTheme="minorHAnsi" w:eastAsiaTheme="minorEastAsia" w:hAnsiTheme="minorHAnsi"/>
           <w:noProof/>
           <w:color w:val="auto"/>
           <w:sz w:val="24"/>
           <w:szCs w:val="24"/>
+          <w:lang w:eastAsia="ja-JP"/>
         </w:rPr>
       </w:pPr>
       <w:r>
@@ -572,7 +562,7 @@
         <w:rPr>
           <w:noProof/>
         </w:rPr>
-        <w:instrText xml:space="preserve"> PAGEREF _Toc469044454 \h </w:instrText>
+        <w:instrText xml:space="preserve"> PAGEREF _Toc346981729 \h </w:instrText>
       </w:r>
       <w:r>
         <w:rPr>
@@ -601,17 +591,13 @@
     <w:p>
       <w:pPr>
         <w:pStyle w:val="TOC2"/>
-        <w:tabs>
-          <w:tab w:val="clear" w:pos="9350"/>
-          <w:tab w:val="right" w:leader="dot" w:pos="8910"/>
-        </w:tabs>
-        <w:ind w:right="540" w:firstLine="360"/>
         <w:rPr>
           <w:rFonts w:asciiTheme="minorHAnsi" w:eastAsiaTheme="minorEastAsia" w:hAnsiTheme="minorHAnsi"/>
           <w:noProof/>
           <w:color w:val="auto"/>
           <w:sz w:val="24"/>
           <w:szCs w:val="24"/>
+          <w:lang w:eastAsia="ja-JP"/>
         </w:rPr>
       </w:pPr>
       <w:r>
@@ -636,7 +622,7 @@
         <w:rPr>
           <w:noProof/>
         </w:rPr>
-        <w:instrText xml:space="preserve"> PAGEREF _Toc469044455 \h </w:instrText>
+        <w:instrText xml:space="preserve"> PAGEREF _Toc346981730 \h </w:instrText>
       </w:r>
       <w:r>
         <w:rPr>
@@ -665,17 +651,13 @@
     <w:p>
       <w:pPr>
         <w:pStyle w:val="TOC2"/>
-        <w:tabs>
-          <w:tab w:val="clear" w:pos="9350"/>
-          <w:tab w:val="right" w:leader="dot" w:pos="8910"/>
-        </w:tabs>
-        <w:ind w:right="540" w:firstLine="360"/>
         <w:rPr>
           <w:rFonts w:asciiTheme="minorHAnsi" w:eastAsiaTheme="minorEastAsia" w:hAnsiTheme="minorHAnsi"/>
           <w:noProof/>
           <w:color w:val="auto"/>
           <w:sz w:val="24"/>
           <w:szCs w:val="24"/>
+          <w:lang w:eastAsia="ja-JP"/>
         </w:rPr>
       </w:pPr>
       <w:r>
@@ -700,7 +682,7 @@
         <w:rPr>
           <w:noProof/>
         </w:rPr>
-        <w:instrText xml:space="preserve"> PAGEREF _Toc469044456 \h </w:instrText>
+        <w:instrText xml:space="preserve"> PAGEREF _Toc346981731 \h </w:instrText>
       </w:r>
       <w:r>
         <w:rPr>
@@ -729,21 +711,18 @@
     <w:p>
       <w:pPr>
         <w:pStyle w:val="TOC2"/>
-        <w:tabs>
-          <w:tab w:val="clear" w:pos="9350"/>
-          <w:tab w:val="right" w:leader="dot" w:pos="8910"/>
-        </w:tabs>
-        <w:ind w:right="540" w:firstLine="360"/>
         <w:rPr>
           <w:rFonts w:asciiTheme="minorHAnsi" w:eastAsiaTheme="minorEastAsia" w:hAnsiTheme="minorHAnsi"/>
           <w:noProof/>
           <w:color w:val="auto"/>
           <w:sz w:val="24"/>
           <w:szCs w:val="24"/>
-        </w:rPr>
-      </w:pPr>
-      <w:r>
-        <w:rPr>
+          <w:lang w:eastAsia="ja-JP"/>
+        </w:rPr>
+      </w:pPr>
+      <w:r>
+        <w:rPr>
+          <w:rFonts w:eastAsia="Times New Roman"/>
           <w:noProof/>
         </w:rPr>
         <w:t>Configure the Mobile Landing Page</w:t>
@@ -764,7 +743,7 @@
         <w:rPr>
           <w:noProof/>
         </w:rPr>
-        <w:instrText xml:space="preserve"> PAGEREF _Toc469044457 \h </w:instrText>
+        <w:instrText xml:space="preserve"> PAGEREF _Toc346981732 \h </w:instrText>
       </w:r>
       <w:r>
         <w:rPr>
@@ -781,7 +760,7 @@
         <w:rPr>
           <w:noProof/>
         </w:rPr>
-        <w:t>9</w:t>
+        <w:t>10</w:t>
       </w:r>
       <w:r>
         <w:rPr>
@@ -793,24 +772,20 @@
     <w:p>
       <w:pPr>
         <w:pStyle w:val="TOC2"/>
-        <w:tabs>
-          <w:tab w:val="clear" w:pos="9350"/>
-          <w:tab w:val="right" w:leader="dot" w:pos="8910"/>
-        </w:tabs>
-        <w:ind w:right="540" w:firstLine="360"/>
         <w:rPr>
           <w:rFonts w:asciiTheme="minorHAnsi" w:eastAsiaTheme="minorEastAsia" w:hAnsiTheme="minorHAnsi"/>
           <w:noProof/>
           <w:color w:val="auto"/>
           <w:sz w:val="24"/>
           <w:szCs w:val="24"/>
-        </w:rPr>
-      </w:pPr>
-      <w:r>
-        <w:rPr>
-          <w:noProof/>
-        </w:rPr>
-        <w:t>Set up TurnTo Services</w:t>
+          <w:lang w:eastAsia="ja-JP"/>
+        </w:rPr>
+      </w:pPr>
+      <w:r>
+        <w:rPr>
+          <w:noProof/>
+        </w:rPr>
+        <w:t>Set up Your Feeds</w:t>
       </w:r>
       <w:r>
         <w:rPr>
@@ -828,7 +803,7 @@
         <w:rPr>
           <w:noProof/>
         </w:rPr>
-        <w:instrText xml:space="preserve"> PAGEREF _Toc469044458 \h </w:instrText>
+        <w:instrText xml:space="preserve"> PAGEREF _Toc346981733 \h </w:instrText>
       </w:r>
       <w:r>
         <w:rPr>
@@ -845,7 +820,7 @@
         <w:rPr>
           <w:noProof/>
         </w:rPr>
-        <w:t>11</w:t>
+        <w:t>12</w:t>
       </w:r>
       <w:r>
         <w:rPr>
@@ -857,24 +832,20 @@
     <w:p>
       <w:pPr>
         <w:pStyle w:val="TOC2"/>
-        <w:tabs>
-          <w:tab w:val="clear" w:pos="9350"/>
-          <w:tab w:val="right" w:leader="dot" w:pos="8910"/>
-        </w:tabs>
-        <w:ind w:right="540" w:firstLine="360"/>
         <w:rPr>
           <w:rFonts w:asciiTheme="minorHAnsi" w:eastAsiaTheme="minorEastAsia" w:hAnsiTheme="minorHAnsi"/>
           <w:noProof/>
           <w:color w:val="auto"/>
           <w:sz w:val="24"/>
           <w:szCs w:val="24"/>
-        </w:rPr>
-      </w:pPr>
-      <w:r>
-        <w:rPr>
-          <w:noProof/>
-        </w:rPr>
-        <w:t>Set up Your Feeds</w:t>
+          <w:lang w:eastAsia="ja-JP"/>
+        </w:rPr>
+      </w:pPr>
+      <w:r>
+        <w:rPr>
+          <w:noProof/>
+        </w:rPr>
+        <w:t>Set up TurnTo Widgets and Teasers</w:t>
       </w:r>
       <w:r>
         <w:rPr>
@@ -892,7 +863,7 @@
         <w:rPr>
           <w:noProof/>
         </w:rPr>
-        <w:instrText xml:space="preserve"> PAGEREF _Toc469044459 \h </w:instrText>
+        <w:instrText xml:space="preserve"> PAGEREF _Toc346981734 \h </w:instrText>
       </w:r>
       <w:r>
         <w:rPr>
@@ -909,7 +880,7 @@
         <w:rPr>
           <w:noProof/>
         </w:rPr>
-        <w:t>12</w:t>
+        <w:t>16</w:t>
       </w:r>
       <w:r>
         <w:rPr>
@@ -921,24 +892,20 @@
     <w:p>
       <w:pPr>
         <w:pStyle w:val="TOC2"/>
-        <w:tabs>
-          <w:tab w:val="clear" w:pos="9350"/>
-          <w:tab w:val="right" w:leader="dot" w:pos="8910"/>
-        </w:tabs>
-        <w:ind w:right="540" w:firstLine="360"/>
         <w:rPr>
           <w:rFonts w:asciiTheme="minorHAnsi" w:eastAsiaTheme="minorEastAsia" w:hAnsiTheme="minorHAnsi"/>
           <w:noProof/>
           <w:color w:val="auto"/>
           <w:sz w:val="24"/>
           <w:szCs w:val="24"/>
-        </w:rPr>
-      </w:pPr>
-      <w:r>
-        <w:rPr>
-          <w:noProof/>
-        </w:rPr>
-        <w:t>Set up TurnTo Widgets and Teasers</w:t>
+          <w:lang w:eastAsia="ja-JP"/>
+        </w:rPr>
+      </w:pPr>
+      <w:r>
+        <w:rPr>
+          <w:noProof/>
+        </w:rPr>
+        <w:t>Set up Search Settings</w:t>
       </w:r>
       <w:r>
         <w:rPr>
@@ -956,7 +923,7 @@
         <w:rPr>
           <w:noProof/>
         </w:rPr>
-        <w:instrText xml:space="preserve"> PAGEREF _Toc469044460 \h </w:instrText>
+        <w:instrText xml:space="preserve"> PAGEREF _Toc346981735 \h </w:instrText>
       </w:r>
       <w:r>
         <w:rPr>
@@ -973,7 +940,7 @@
         <w:rPr>
           <w:noProof/>
         </w:rPr>
-        <w:t>16</w:t>
+        <w:t>23</w:t>
       </w:r>
       <w:r>
         <w:rPr>
@@ -984,25 +951,21 @@
     </w:p>
     <w:p>
       <w:pPr>
-        <w:pStyle w:val="TOC2"/>
-        <w:tabs>
-          <w:tab w:val="clear" w:pos="9350"/>
-          <w:tab w:val="right" w:leader="dot" w:pos="8910"/>
-        </w:tabs>
-        <w:ind w:right="540" w:firstLine="360"/>
+        <w:pStyle w:val="TOC1"/>
         <w:rPr>
           <w:rFonts w:asciiTheme="minorHAnsi" w:eastAsiaTheme="minorEastAsia" w:hAnsiTheme="minorHAnsi"/>
           <w:noProof/>
           <w:color w:val="auto"/>
           <w:sz w:val="24"/>
           <w:szCs w:val="24"/>
-        </w:rPr>
-      </w:pPr>
-      <w:r>
-        <w:rPr>
-          <w:noProof/>
-        </w:rPr>
-        <w:t>Set up Search Settings</w:t>
+          <w:lang w:eastAsia="ja-JP"/>
+        </w:rPr>
+      </w:pPr>
+      <w:r>
+        <w:rPr>
+          <w:noProof/>
+        </w:rPr>
+        <w:t>Custom Code</w:t>
       </w:r>
       <w:r>
         <w:rPr>
@@ -1020,7 +983,7 @@
         <w:rPr>
           <w:noProof/>
         </w:rPr>
-        <w:instrText xml:space="preserve"> PAGEREF _Toc469044461 \h </w:instrText>
+        <w:instrText xml:space="preserve"> PAGEREF _Toc346981736 \h </w:instrText>
       </w:r>
       <w:r>
         <w:rPr>
@@ -1037,7 +1000,7 @@
         <w:rPr>
           <w:noProof/>
         </w:rPr>
-        <w:t>23</w:t>
+        <w:t>29</w:t>
       </w:r>
       <w:r>
         <w:rPr>
@@ -1048,25 +1011,21 @@
     </w:p>
     <w:p>
       <w:pPr>
-        <w:pStyle w:val="TOC1"/>
-        <w:tabs>
-          <w:tab w:val="clear" w:pos="9350"/>
-          <w:tab w:val="right" w:leader="dot" w:pos="8910"/>
-        </w:tabs>
-        <w:ind w:right="540" w:firstLine="360"/>
+        <w:pStyle w:val="TOC2"/>
         <w:rPr>
           <w:rFonts w:asciiTheme="minorHAnsi" w:eastAsiaTheme="minorEastAsia" w:hAnsiTheme="minorHAnsi"/>
           <w:noProof/>
           <w:color w:val="auto"/>
           <w:sz w:val="24"/>
           <w:szCs w:val="24"/>
-        </w:rPr>
-      </w:pPr>
-      <w:r>
-        <w:rPr>
-          <w:noProof/>
-        </w:rPr>
-        <w:t>Custom Code</w:t>
+          <w:lang w:eastAsia="ja-JP"/>
+        </w:rPr>
+      </w:pPr>
+      <w:r>
+        <w:rPr>
+          <w:noProof/>
+        </w:rPr>
+        <w:t>Global Includes</w:t>
       </w:r>
       <w:r>
         <w:rPr>
@@ -1084,7 +1043,7 @@
         <w:rPr>
           <w:noProof/>
         </w:rPr>
-        <w:instrText xml:space="preserve"> PAGEREF _Toc469044462 \h </w:instrText>
+        <w:instrText xml:space="preserve"> PAGEREF _Toc346981737 \h </w:instrText>
       </w:r>
       <w:r>
         <w:rPr>
@@ -1113,24 +1072,20 @@
     <w:p>
       <w:pPr>
         <w:pStyle w:val="TOC2"/>
-        <w:tabs>
-          <w:tab w:val="clear" w:pos="9350"/>
-          <w:tab w:val="right" w:leader="dot" w:pos="8910"/>
-        </w:tabs>
-        <w:ind w:right="540" w:firstLine="360"/>
         <w:rPr>
           <w:rFonts w:asciiTheme="minorHAnsi" w:eastAsiaTheme="minorEastAsia" w:hAnsiTheme="minorHAnsi"/>
           <w:noProof/>
           <w:color w:val="auto"/>
           <w:sz w:val="24"/>
           <w:szCs w:val="24"/>
-        </w:rPr>
-      </w:pPr>
-      <w:r>
-        <w:rPr>
-          <w:noProof/>
-        </w:rPr>
-        <w:t>Global Includes</w:t>
+          <w:lang w:eastAsia="ja-JP"/>
+        </w:rPr>
+      </w:pPr>
+      <w:r>
+        <w:rPr>
+          <w:noProof/>
+        </w:rPr>
+        <w:t>Product Detail Page</w:t>
       </w:r>
       <w:r>
         <w:rPr>
@@ -1148,7 +1103,7 @@
         <w:rPr>
           <w:noProof/>
         </w:rPr>
-        <w:instrText xml:space="preserve"> PAGEREF _Toc469044463 \h </w:instrText>
+        <w:instrText xml:space="preserve"> PAGEREF _Toc346981738 \h </w:instrText>
       </w:r>
       <w:r>
         <w:rPr>
@@ -1165,7 +1120,7 @@
         <w:rPr>
           <w:noProof/>
         </w:rPr>
-        <w:t>29</w:t>
+        <w:t>31</w:t>
       </w:r>
       <w:r>
         <w:rPr>
@@ -1177,24 +1132,20 @@
     <w:p>
       <w:pPr>
         <w:pStyle w:val="TOC2"/>
-        <w:tabs>
-          <w:tab w:val="clear" w:pos="9350"/>
-          <w:tab w:val="right" w:leader="dot" w:pos="8910"/>
-        </w:tabs>
-        <w:ind w:right="540" w:firstLine="360"/>
         <w:rPr>
           <w:rFonts w:asciiTheme="minorHAnsi" w:eastAsiaTheme="minorEastAsia" w:hAnsiTheme="minorHAnsi"/>
           <w:noProof/>
           <w:color w:val="auto"/>
           <w:sz w:val="24"/>
           <w:szCs w:val="24"/>
-        </w:rPr>
-      </w:pPr>
-      <w:r>
-        <w:rPr>
-          <w:noProof/>
-        </w:rPr>
-        <w:t>Product Detail Page</w:t>
+          <w:lang w:eastAsia="ja-JP"/>
+        </w:rPr>
+      </w:pPr>
+      <w:r>
+        <w:rPr>
+          <w:noProof/>
+        </w:rPr>
+        <w:t>Category and Search Pages</w:t>
       </w:r>
       <w:r>
         <w:rPr>
@@ -1212,71 +1163,7 @@
         <w:rPr>
           <w:noProof/>
         </w:rPr>
-        <w:instrText xml:space="preserve"> PAGEREF _Toc469044464 \h </w:instrText>
-      </w:r>
-      <w:r>
-        <w:rPr>
-          <w:noProof/>
-        </w:rPr>
-      </w:r>
-      <w:r>
-        <w:rPr>
-          <w:noProof/>
-        </w:rPr>
-        <w:fldChar w:fldCharType="separate"/>
-      </w:r>
-      <w:r>
-        <w:rPr>
-          <w:noProof/>
-        </w:rPr>
-        <w:t>31</w:t>
-      </w:r>
-      <w:r>
-        <w:rPr>
-          <w:noProof/>
-        </w:rPr>
-        <w:fldChar w:fldCharType="end"/>
-      </w:r>
-    </w:p>
-    <w:p>
-      <w:pPr>
-        <w:pStyle w:val="TOC2"/>
-        <w:tabs>
-          <w:tab w:val="clear" w:pos="9350"/>
-          <w:tab w:val="right" w:leader="dot" w:pos="8910"/>
-        </w:tabs>
-        <w:ind w:right="540" w:firstLine="360"/>
-        <w:rPr>
-          <w:rFonts w:asciiTheme="minorHAnsi" w:eastAsiaTheme="minorEastAsia" w:hAnsiTheme="minorHAnsi"/>
-          <w:noProof/>
-          <w:color w:val="auto"/>
-          <w:sz w:val="24"/>
-          <w:szCs w:val="24"/>
-        </w:rPr>
-      </w:pPr>
-      <w:r>
-        <w:rPr>
-          <w:noProof/>
-        </w:rPr>
-        <w:t>Category and Search Pages</w:t>
-      </w:r>
-      <w:r>
-        <w:rPr>
-          <w:noProof/>
-        </w:rPr>
-        <w:tab/>
-      </w:r>
-      <w:r>
-        <w:rPr>
-          <w:noProof/>
-        </w:rPr>
-        <w:fldChar w:fldCharType="begin"/>
-      </w:r>
-      <w:r>
-        <w:rPr>
-          <w:noProof/>
-        </w:rPr>
-        <w:instrText xml:space="preserve"> PAGEREF _Toc469044465 \h </w:instrText>
+        <w:instrText xml:space="preserve"> PAGEREF _Toc346981739 \h </w:instrText>
       </w:r>
       <w:r>
         <w:rPr>
@@ -1330,14 +1217,14 @@
       <w:pPr>
         <w:pStyle w:val="Heading2"/>
       </w:pPr>
-      <w:bookmarkStart w:id="2" w:name="_Toc469044331"/>
-      <w:bookmarkStart w:id="3" w:name="_Toc469044453"/>
+      <w:bookmarkStart w:id="3" w:name="_Toc469044331"/>
+      <w:bookmarkStart w:id="4" w:name="_Toc346981728"/>
       <w:r>
         <w:lastRenderedPageBreak/>
         <w:t>Setup</w:t>
       </w:r>
-      <w:bookmarkEnd w:id="2"/>
       <w:bookmarkEnd w:id="3"/>
+      <w:bookmarkEnd w:id="4"/>
     </w:p>
     <w:p>
       <w:pPr>
@@ -2238,14 +2125,14 @@
       <w:pPr>
         <w:pStyle w:val="Heading2"/>
       </w:pPr>
-      <w:bookmarkStart w:id="4" w:name="_Toc469044332"/>
-      <w:bookmarkStart w:id="5" w:name="_Toc469044454"/>
+      <w:bookmarkStart w:id="5" w:name="_Toc469044332"/>
+      <w:bookmarkStart w:id="6" w:name="_Toc346981729"/>
       <w:r>
         <w:lastRenderedPageBreak/>
         <w:t>Configuration</w:t>
       </w:r>
-      <w:bookmarkEnd w:id="4"/>
       <w:bookmarkEnd w:id="5"/>
+      <w:bookmarkEnd w:id="6"/>
     </w:p>
     <w:p>
       <w:pPr>
@@ -2341,16 +2228,16 @@
           <w:noProof/>
         </w:rPr>
       </w:pPr>
-      <w:bookmarkStart w:id="6" w:name="_Toc469044333"/>
-      <w:bookmarkStart w:id="7" w:name="_Toc469044455"/>
+      <w:bookmarkStart w:id="7" w:name="_Toc469044333"/>
+      <w:bookmarkStart w:id="8" w:name="_Toc346981730"/>
       <w:r>
         <w:rPr>
           <w:noProof/>
         </w:rPr>
         <w:t>Setting Up Your Site</w:t>
       </w:r>
-      <w:bookmarkEnd w:id="6"/>
       <w:bookmarkEnd w:id="7"/>
+      <w:bookmarkEnd w:id="8"/>
     </w:p>
     <w:p/>
     <w:p>
@@ -2703,27 +2590,27 @@
           <w:noProof/>
         </w:rPr>
       </w:pPr>
-      <w:bookmarkStart w:id="8" w:name="_Toc469044334"/>
-      <w:bookmarkStart w:id="9" w:name="_Toc469044456"/>
+      <w:bookmarkStart w:id="9" w:name="_Toc469044334"/>
+      <w:bookmarkStart w:id="10" w:name="_Toc346981731"/>
       <w:r>
         <w:rPr>
           <w:noProof/>
         </w:rPr>
         <w:t>Initial Setup and General Settings</w:t>
       </w:r>
-      <w:bookmarkEnd w:id="8"/>
       <w:bookmarkEnd w:id="9"/>
+      <w:bookmarkEnd w:id="10"/>
     </w:p>
     <w:p/>
     <w:p>
       <w:pPr>
         <w:pStyle w:val="Heading4"/>
       </w:pPr>
-      <w:bookmarkStart w:id="10" w:name="_Toc469044335"/>
+      <w:bookmarkStart w:id="11" w:name="_Toc469044335"/>
       <w:r>
         <w:t>Upload and Import Metadata</w:t>
       </w:r>
-      <w:bookmarkEnd w:id="10"/>
+      <w:bookmarkEnd w:id="11"/>
     </w:p>
     <w:p/>
     <w:p>
@@ -2807,11 +2694,11 @@
       <w:pPr>
         <w:pStyle w:val="Heading4"/>
       </w:pPr>
-      <w:bookmarkStart w:id="11" w:name="_Toc469044336"/>
+      <w:bookmarkStart w:id="12" w:name="_Toc469044336"/>
       <w:r>
         <w:t>Upload and Import Job Schedules</w:t>
       </w:r>
-      <w:bookmarkEnd w:id="11"/>
+      <w:bookmarkEnd w:id="12"/>
     </w:p>
     <w:p/>
     <w:p>
@@ -2933,18 +2820,131 @@
         <w:t>Select the file you just uploaded, and click "Next". Once the file validates, click "Import"</w:t>
       </w:r>
     </w:p>
+    <w:p>
+      <w:pPr>
+        <w:pStyle w:val="Heading4"/>
+      </w:pPr>
+      <w:r>
+        <w:t>Upload and Import Services</w:t>
+      </w:r>
+    </w:p>
     <w:p/>
     <w:p>
       <w:pPr>
+        <w:pStyle w:val="ListParagraph"/>
+        <w:numPr>
+          <w:ilvl w:val="0"/>
+          <w:numId w:val="37"/>
+        </w:numPr>
+      </w:pPr>
+      <w:r>
+        <w:t xml:space="preserve">In </w:t>
+      </w:r>
+      <w:proofErr w:type="spellStart"/>
+      <w:r>
+        <w:t>Demandware</w:t>
+      </w:r>
+      <w:proofErr w:type="spellEnd"/>
+      <w:r>
+        <w:t xml:space="preserve"> Business Manager, click "Operations" in the Administration section</w:t>
+      </w:r>
+    </w:p>
+    <w:p>
+      <w:pPr>
+        <w:pStyle w:val="ListParagraph"/>
+        <w:numPr>
+          <w:ilvl w:val="0"/>
+          <w:numId w:val="37"/>
+        </w:numPr>
+      </w:pPr>
+      <w:r>
+        <w:t>Click "Import &amp; Export" and then, under the section Import &amp; Export Files, click "Upload"</w:t>
+      </w:r>
+    </w:p>
+    <w:p>
+      <w:pPr>
+        <w:pStyle w:val="ListParagraph"/>
+        <w:numPr>
+          <w:ilvl w:val="0"/>
+          <w:numId w:val="37"/>
+        </w:numPr>
+      </w:pPr>
+      <w:r>
+        <w:t xml:space="preserve">Choose the file located in </w:t>
+      </w:r>
+      <w:r>
+        <w:rPr>
+          <w:i/>
+        </w:rPr>
+        <w:t>metadata/TurnTo</w:t>
+      </w:r>
+      <w:r>
+        <w:rPr>
+          <w:i/>
+        </w:rPr>
+        <w:t>Services</w:t>
+      </w:r>
+      <w:r>
+        <w:rPr>
+          <w:i/>
+        </w:rPr>
+        <w:t>.xml</w:t>
+      </w:r>
+      <w:r>
+        <w:t xml:space="preserve"> and click "Upload"</w:t>
+      </w:r>
+    </w:p>
+    <w:p>
+      <w:pPr>
+        <w:pStyle w:val="ListParagraph"/>
+        <w:numPr>
+          <w:ilvl w:val="0"/>
+          <w:numId w:val="37"/>
+        </w:numPr>
+      </w:pPr>
+      <w:r>
+        <w:t xml:space="preserve">Return back to the "Import &amp; Export" page, and then, under </w:t>
+      </w:r>
+      <w:r>
+        <w:t>Services</w:t>
+      </w:r>
+      <w:r>
+        <w:t>, click "Import"</w:t>
+      </w:r>
+    </w:p>
+    <w:p>
+      <w:pPr>
+        <w:pStyle w:val="ListParagraph"/>
+        <w:numPr>
+          <w:ilvl w:val="0"/>
+          <w:numId w:val="37"/>
+        </w:numPr>
+      </w:pPr>
+      <w:r>
+        <w:t>Select the file you just uploaded, and click "Next". Once the file validates, click "Import"</w:t>
+      </w:r>
+    </w:p>
+    <w:p>
+      <w:pPr>
+        <w:pStyle w:val="NoSpacing"/>
+      </w:pPr>
+    </w:p>
+    <w:p>
+      <w:pPr>
+        <w:pStyle w:val="NoSpacing"/>
+      </w:pPr>
+    </w:p>
+    <w:p>
+      <w:pPr>
         <w:pStyle w:val="Heading4"/>
       </w:pPr>
-      <w:bookmarkStart w:id="12" w:name="_Toc469044337"/>
-      <w:r>
+      <w:bookmarkStart w:id="13" w:name="_Toc469044337"/>
+      <w:r>
+        <w:lastRenderedPageBreak/>
         <w:t>TurnTo General Settings</w:t>
       </w:r>
-      <w:bookmarkEnd w:id="12"/>
-    </w:p>
-    <w:p/>
+      <w:bookmarkEnd w:id="13"/>
+    </w:p>
     <w:p>
       <w:pPr>
         <w:pStyle w:val="NoSpacing"/>
@@ -3096,11 +3096,7 @@
       </w:r>
       <w:proofErr w:type="spellEnd"/>
       <w:r>
-        <w:t xml:space="preserve"> Mobile Landing Title: This will be the title of the mandatory Mobile Landing Page, default is "Mobile Landing </w:t>
-      </w:r>
-      <w:r>
-        <w:lastRenderedPageBreak/>
-        <w:t>Page Title"</w:t>
+        <w:t xml:space="preserve"> Mobile Landing Title: This will be the title of the mandatory Mobile Landing Page, default is "Mobile Landing Page Title"</w:t>
       </w:r>
     </w:p>
     <w:p>
@@ -3132,7 +3128,11 @@
         </w:r>
       </w:hyperlink>
       <w:r>
-        <w:t>" (Note: no http:// or https:// or trailing slashes)</w:t>
+        <w:t xml:space="preserve">" (Note: no http:// </w:t>
+      </w:r>
+      <w:r>
+        <w:lastRenderedPageBreak/>
+        <w:t>or https:// or trailing slashes)</w:t>
       </w:r>
     </w:p>
     <w:p>
@@ -3467,8 +3467,8 @@
           <w:rFonts w:eastAsia="Times New Roman"/>
         </w:rPr>
       </w:pPr>
-      <w:bookmarkStart w:id="13" w:name="_Toc469044338"/>
-      <w:bookmarkStart w:id="14" w:name="_Toc469044457"/>
+      <w:bookmarkStart w:id="14" w:name="_Toc469044338"/>
+      <w:bookmarkStart w:id="15" w:name="_Toc346981732"/>
       <w:r>
         <w:rPr>
           <w:rFonts w:eastAsia="Times New Roman"/>
@@ -3476,8 +3476,8 @@
         <w:lastRenderedPageBreak/>
         <w:t>Configure the Mobile Landing Page</w:t>
       </w:r>
-      <w:bookmarkEnd w:id="13"/>
       <w:bookmarkEnd w:id="14"/>
+      <w:bookmarkEnd w:id="15"/>
     </w:p>
     <w:p/>
     <w:p>
@@ -3799,7 +3799,7 @@
           <w:rFonts w:eastAsia="Times New Roman"/>
         </w:rPr>
       </w:pPr>
-      <w:bookmarkStart w:id="15" w:name="_Toc469044339"/>
+      <w:bookmarkStart w:id="16" w:name="_Toc469044339"/>
       <w:r>
         <w:rPr>
           <w:rFonts w:eastAsia="Times New Roman"/>
@@ -4041,7 +4041,7 @@
         </w:rPr>
         <w:t>d the Mobile Landing Page URL to your TurnTo Settings</w:t>
       </w:r>
-      <w:bookmarkEnd w:id="15"/>
+      <w:bookmarkEnd w:id="16"/>
     </w:p>
     <w:p/>
     <w:p>
@@ -4209,7 +4209,7 @@
           <w:rFonts w:eastAsia="Times New Roman"/>
         </w:rPr>
       </w:pPr>
-      <w:bookmarkStart w:id="16" w:name="_Toc469044340"/>
+      <w:bookmarkStart w:id="17" w:name="_Toc469044340"/>
       <w:r>
         <w:rPr>
           <w:rFonts w:eastAsia="Times New Roman"/>
@@ -4217,7 +4217,7 @@
         <w:lastRenderedPageBreak/>
         <w:t>Create a Pipeline URL for the Mobile Landing Page in Business Manager (optional)</w:t>
       </w:r>
-      <w:bookmarkEnd w:id="16"/>
+      <w:bookmarkEnd w:id="17"/>
     </w:p>
     <w:p/>
     <w:p>
@@ -4364,590 +4364,33 @@
       <w:pPr>
         <w:pStyle w:val="Heading3"/>
       </w:pPr>
-      <w:bookmarkStart w:id="17" w:name="_Toc469044341"/>
-      <w:bookmarkStart w:id="18" w:name="_Toc469044458"/>
+      <w:bookmarkStart w:id="18" w:name="_Toc469044344"/>
+      <w:bookmarkStart w:id="19" w:name="_Toc346981733"/>
       <w:r>
         <w:lastRenderedPageBreak/>
-        <w:t>Set up TurnTo Services</w:t>
-      </w:r>
-      <w:bookmarkEnd w:id="17"/>
+        <w:t>Set up Your Feeds</w:t>
+      </w:r>
       <w:bookmarkEnd w:id="18"/>
+      <w:bookmarkEnd w:id="19"/>
     </w:p>
     <w:p/>
     <w:p>
       <w:pPr>
         <w:pStyle w:val="Heading4"/>
       </w:pPr>
-      <w:bookmarkStart w:id="19" w:name="_Toc469044342"/>
-      <w:r>
-        <w:t>Create Profiles and Credentials</w:t>
-      </w:r>
-      <w:bookmarkEnd w:id="19"/>
-    </w:p>
-    <w:p/>
-    <w:p>
-      <w:pPr>
-        <w:pStyle w:val="ListParagraph"/>
-        <w:numPr>
-          <w:ilvl w:val="0"/>
-          <w:numId w:val="8"/>
-        </w:numPr>
-      </w:pPr>
-      <w:r>
-        <w:t xml:space="preserve">In </w:t>
-      </w:r>
-      <w:proofErr w:type="spellStart"/>
-      <w:r>
-        <w:t>Demandware</w:t>
-      </w:r>
-      <w:proofErr w:type="spellEnd"/>
-      <w:r>
-        <w:t xml:space="preserve"> Business Manager, go to Administration</w:t>
-      </w:r>
-      <w:r>
-        <w:t>,</w:t>
-      </w:r>
-      <w:r>
-        <w:t xml:space="preserve"> then Services.</w:t>
-      </w:r>
-    </w:p>
-    <w:p>
-      <w:pPr>
-        <w:pStyle w:val="ListParagraph"/>
-        <w:numPr>
-          <w:ilvl w:val="0"/>
-          <w:numId w:val="8"/>
-        </w:numPr>
-      </w:pPr>
-      <w:r>
-        <w:t>Click the “Profiles” tab</w:t>
-      </w:r>
-    </w:p>
-    <w:p>
-      <w:pPr>
-        <w:pStyle w:val="ListParagraph"/>
-        <w:numPr>
-          <w:ilvl w:val="0"/>
-          <w:numId w:val="8"/>
-        </w:numPr>
-      </w:pPr>
-      <w:r>
-        <w:t>Click “New”</w:t>
-      </w:r>
-    </w:p>
-    <w:p>
-      <w:pPr>
-        <w:pStyle w:val="ListParagraph"/>
-        <w:numPr>
-          <w:ilvl w:val="0"/>
-          <w:numId w:val="8"/>
-        </w:numPr>
-      </w:pPr>
-      <w:r>
-        <w:t>Fill in the following values:</w:t>
-      </w:r>
-      <w:r>
-        <w:br/>
-        <w:t xml:space="preserve">Name: </w:t>
-      </w:r>
-      <w:proofErr w:type="spellStart"/>
-      <w:r>
-        <w:t>turnto</w:t>
-      </w:r>
-      <w:proofErr w:type="spellEnd"/>
-      <w:r>
-        <w:t>-static</w:t>
-      </w:r>
-      <w:r>
-        <w:br/>
-        <w:t>Timeout (</w:t>
-      </w:r>
-      <w:proofErr w:type="spellStart"/>
-      <w:r>
-        <w:t>ms</w:t>
-      </w:r>
-      <w:proofErr w:type="spellEnd"/>
-      <w:r>
-        <w:t>): 4000</w:t>
-      </w:r>
-    </w:p>
-    <w:p>
-      <w:pPr>
-        <w:pStyle w:val="ListParagraph"/>
-        <w:numPr>
-          <w:ilvl w:val="0"/>
-          <w:numId w:val="8"/>
-        </w:numPr>
-      </w:pPr>
-      <w:r>
-        <w:t>Click “Apply”</w:t>
-      </w:r>
-    </w:p>
-    <w:p>
-      <w:pPr>
-        <w:pStyle w:val="ListParagraph"/>
-        <w:numPr>
-          <w:ilvl w:val="0"/>
-          <w:numId w:val="8"/>
-        </w:numPr>
-      </w:pPr>
-      <w:r>
-        <w:t>Click “Back to List”</w:t>
-      </w:r>
-    </w:p>
-    <w:p>
-      <w:pPr>
-        <w:pStyle w:val="ListParagraph"/>
-        <w:numPr>
-          <w:ilvl w:val="0"/>
-          <w:numId w:val="8"/>
-        </w:numPr>
-      </w:pPr>
-      <w:r>
-        <w:t>Click the “Credentials” tab</w:t>
-      </w:r>
-    </w:p>
-    <w:p>
-      <w:pPr>
-        <w:pStyle w:val="ListParagraph"/>
-        <w:numPr>
-          <w:ilvl w:val="0"/>
-          <w:numId w:val="8"/>
-        </w:numPr>
-      </w:pPr>
-      <w:r>
-        <w:t>Click “New”</w:t>
-      </w:r>
-    </w:p>
-    <w:p>
-      <w:pPr>
-        <w:pStyle w:val="ListParagraph"/>
-        <w:numPr>
-          <w:ilvl w:val="0"/>
-          <w:numId w:val="8"/>
-        </w:numPr>
-      </w:pPr>
-      <w:r>
-        <w:t>Fill in the following values:</w:t>
-      </w:r>
-      <w:r>
-        <w:br/>
-        <w:t xml:space="preserve">Name: </w:t>
-      </w:r>
-      <w:proofErr w:type="spellStart"/>
-      <w:r>
-        <w:t>turnto</w:t>
-      </w:r>
-      <w:proofErr w:type="spellEnd"/>
-      <w:r>
-        <w:t>-static</w:t>
-      </w:r>
-      <w:r>
-        <w:br/>
-        <w:t>URL:</w:t>
-      </w:r>
-      <w:r>
-        <w:t xml:space="preserve"> </w:t>
-      </w:r>
-      <w:hyperlink r:id="rId21" w:history="1">
-        <w:r>
-          <w:rPr>
-            <w:rStyle w:val="Hyperlink"/>
-          </w:rPr>
-          <w:t>http://static.www.turnto.com</w:t>
-        </w:r>
-      </w:hyperlink>
-    </w:p>
-    <w:p>
-      <w:pPr>
-        <w:pStyle w:val="ListParagraph"/>
-        <w:numPr>
-          <w:ilvl w:val="0"/>
-          <w:numId w:val="8"/>
-        </w:numPr>
-        <w:ind w:hanging="450"/>
-      </w:pPr>
-      <w:r>
-        <w:t>Click "Apply"</w:t>
-      </w:r>
-    </w:p>
-    <w:p>
-      <w:pPr>
-        <w:pStyle w:val="ListParagraph"/>
-        <w:numPr>
-          <w:ilvl w:val="0"/>
-          <w:numId w:val="8"/>
-        </w:numPr>
-        <w:ind w:hanging="450"/>
-      </w:pPr>
-      <w:r>
-        <w:t>Click "Back to List"</w:t>
-      </w:r>
-    </w:p>
-    <w:p>
-      <w:pPr>
-        <w:pStyle w:val="NoSpacing"/>
-      </w:pPr>
-    </w:p>
-    <w:p>
-      <w:pPr>
-        <w:pStyle w:val="Heading4"/>
-      </w:pPr>
-      <w:bookmarkStart w:id="20" w:name="_Toc469044343"/>
-      <w:r>
-        <w:t>Create Services</w:t>
+      <w:bookmarkStart w:id="20" w:name="_Toc469044345"/>
+      <w:r>
+        <w:t xml:space="preserve">TurnTo </w:t>
+      </w:r>
+      <w:proofErr w:type="spellStart"/>
+      <w:r>
+        <w:t>Javascript</w:t>
+      </w:r>
+      <w:proofErr w:type="spellEnd"/>
+      <w:r>
+        <w:t xml:space="preserve"> Feed</w:t>
       </w:r>
       <w:bookmarkEnd w:id="20"/>
-    </w:p>
-    <w:p/>
-    <w:p>
-      <w:pPr>
-        <w:pStyle w:val="ListParagraph"/>
-        <w:numPr>
-          <w:ilvl w:val="0"/>
-          <w:numId w:val="9"/>
-        </w:numPr>
-        <w:ind w:left="720"/>
-      </w:pPr>
-      <w:r>
-        <w:t>On the Services page, click the "Services" tab</w:t>
-      </w:r>
-    </w:p>
-    <w:p>
-      <w:pPr>
-        <w:pStyle w:val="ListParagraph"/>
-        <w:numPr>
-          <w:ilvl w:val="0"/>
-          <w:numId w:val="9"/>
-        </w:numPr>
-        <w:ind w:left="720"/>
-      </w:pPr>
-      <w:r>
-        <w:t>Click “New”</w:t>
-      </w:r>
-    </w:p>
-    <w:p>
-      <w:pPr>
-        <w:pStyle w:val="ListParagraph"/>
-        <w:numPr>
-          <w:ilvl w:val="0"/>
-          <w:numId w:val="9"/>
-        </w:numPr>
-        <w:ind w:left="720"/>
-      </w:pPr>
-      <w:r>
-        <w:t>Fill in the following values:</w:t>
-      </w:r>
-      <w:r>
-        <w:br/>
-        <w:t>Name:</w:t>
-      </w:r>
-      <w:r>
-        <w:t xml:space="preserve"> </w:t>
-      </w:r>
-      <w:proofErr w:type="spellStart"/>
-      <w:r>
-        <w:rPr>
-          <w:rStyle w:val="Hyperlink"/>
-        </w:rPr>
-        <w:t>turnto.http.static.</w:t>
-      </w:r>
-      <w:r>
-        <w:rPr>
-          <w:rStyle w:val="Hyperlink"/>
-        </w:rPr>
-        <w:t>QA</w:t>
-      </w:r>
-      <w:r>
-        <w:rPr>
-          <w:rStyle w:val="Hyperlink"/>
-        </w:rPr>
-        <w:t>.get</w:t>
-      </w:r>
-      <w:proofErr w:type="spellEnd"/>
-      <w:r>
-        <w:br/>
-      </w:r>
-      <w:r>
-        <w:t>Type: HTTP</w:t>
-      </w:r>
-      <w:r>
-        <w:br/>
-        <w:t>Enabled: &lt;checked&gt;</w:t>
-      </w:r>
-      <w:r>
-        <w:br/>
-        <w:t>Service Mode: Live</w:t>
-      </w:r>
-      <w:r>
-        <w:br/>
-        <w:t xml:space="preserve">Log Name Prefix: </w:t>
-      </w:r>
-      <w:proofErr w:type="spellStart"/>
-      <w:r>
-        <w:t>turnto</w:t>
-      </w:r>
-      <w:proofErr w:type="spellEnd"/>
-      <w:r>
-        <w:t>-static-</w:t>
-      </w:r>
-      <w:proofErr w:type="spellStart"/>
-      <w:r>
-        <w:t>qa</w:t>
-      </w:r>
-      <w:proofErr w:type="spellEnd"/>
-      <w:r>
-        <w:br/>
-        <w:t xml:space="preserve">Profile: </w:t>
-      </w:r>
-      <w:proofErr w:type="spellStart"/>
-      <w:r>
-        <w:t>turnto</w:t>
-      </w:r>
-      <w:proofErr w:type="spellEnd"/>
-      <w:r>
-        <w:t>-static</w:t>
-      </w:r>
-      <w:r>
-        <w:t xml:space="preserve"> </w:t>
-      </w:r>
-      <w:r>
-        <w:br/>
-        <w:t xml:space="preserve">Credentials: </w:t>
-      </w:r>
-      <w:proofErr w:type="spellStart"/>
-      <w:r>
-        <w:t>turnto</w:t>
-      </w:r>
-      <w:proofErr w:type="spellEnd"/>
-      <w:r>
-        <w:t>-static</w:t>
-      </w:r>
-    </w:p>
-    <w:p>
-      <w:pPr>
-        <w:pStyle w:val="ListParagraph"/>
-        <w:numPr>
-          <w:ilvl w:val="0"/>
-          <w:numId w:val="9"/>
-        </w:numPr>
-        <w:ind w:left="720"/>
-      </w:pPr>
-      <w:r>
-        <w:lastRenderedPageBreak/>
-        <w:t>Click “Apply”</w:t>
-      </w:r>
-    </w:p>
-    <w:p>
-      <w:pPr>
-        <w:pStyle w:val="ListParagraph"/>
-        <w:numPr>
-          <w:ilvl w:val="0"/>
-          <w:numId w:val="9"/>
-        </w:numPr>
-        <w:ind w:left="720"/>
-      </w:pPr>
-      <w:r>
-        <w:t>Click “Back to List”</w:t>
-      </w:r>
-    </w:p>
-    <w:p>
-      <w:pPr>
-        <w:pStyle w:val="ListParagraph"/>
-        <w:numPr>
-          <w:ilvl w:val="0"/>
-          <w:numId w:val="9"/>
-        </w:numPr>
-        <w:ind w:left="720"/>
-      </w:pPr>
-      <w:r>
-        <w:t>Click “New”</w:t>
-      </w:r>
-    </w:p>
-    <w:p>
-      <w:pPr>
-        <w:pStyle w:val="ListParagraph"/>
-        <w:numPr>
-          <w:ilvl w:val="0"/>
-          <w:numId w:val="9"/>
-        </w:numPr>
-        <w:ind w:left="720"/>
-      </w:pPr>
-      <w:r>
-        <w:t>Fill in the following values:</w:t>
-      </w:r>
-    </w:p>
-    <w:p>
-      <w:pPr>
-        <w:pStyle w:val="ListParagraph"/>
-        <w:numPr>
-          <w:ilvl w:val="0"/>
-          <w:numId w:val="9"/>
-        </w:numPr>
-        <w:ind w:left="720"/>
-      </w:pPr>
-      <w:r>
-        <w:t xml:space="preserve">Name: </w:t>
-      </w:r>
-      <w:proofErr w:type="spellStart"/>
-      <w:r>
-        <w:rPr>
-          <w:rStyle w:val="Hyperlink"/>
-        </w:rPr>
-        <w:t>turnto.http.static.reviews.get</w:t>
-      </w:r>
-      <w:proofErr w:type="spellEnd"/>
-    </w:p>
-    <w:p>
-      <w:pPr>
-        <w:pStyle w:val="ListParagraph"/>
-        <w:numPr>
-          <w:ilvl w:val="0"/>
-          <w:numId w:val="9"/>
-        </w:numPr>
-        <w:ind w:left="720"/>
-      </w:pPr>
-      <w:r>
-        <w:t>Type: HTTP</w:t>
-      </w:r>
-    </w:p>
-    <w:p>
-      <w:pPr>
-        <w:pStyle w:val="ListParagraph"/>
-        <w:numPr>
-          <w:ilvl w:val="0"/>
-          <w:numId w:val="9"/>
-        </w:numPr>
-        <w:ind w:left="720" w:hanging="450"/>
-      </w:pPr>
-      <w:r>
-        <w:t>Enabled: &lt;checked&gt;</w:t>
-      </w:r>
-    </w:p>
-    <w:p>
-      <w:pPr>
-        <w:pStyle w:val="ListParagraph"/>
-        <w:numPr>
-          <w:ilvl w:val="0"/>
-          <w:numId w:val="9"/>
-        </w:numPr>
-        <w:ind w:left="720" w:hanging="450"/>
-      </w:pPr>
-      <w:r>
-        <w:t>Service Mode: Live</w:t>
-      </w:r>
-    </w:p>
-    <w:p>
-      <w:pPr>
-        <w:pStyle w:val="ListParagraph"/>
-        <w:numPr>
-          <w:ilvl w:val="0"/>
-          <w:numId w:val="9"/>
-        </w:numPr>
-        <w:ind w:left="720" w:hanging="450"/>
-      </w:pPr>
-      <w:r>
-        <w:t xml:space="preserve">Log Name Prefix: </w:t>
-      </w:r>
-      <w:proofErr w:type="spellStart"/>
-      <w:r>
-        <w:t>turnto</w:t>
-      </w:r>
-      <w:proofErr w:type="spellEnd"/>
-      <w:r>
-        <w:t>-static-reviews</w:t>
-      </w:r>
-    </w:p>
-    <w:p>
-      <w:pPr>
-        <w:pStyle w:val="ListParagraph"/>
-        <w:numPr>
-          <w:ilvl w:val="0"/>
-          <w:numId w:val="9"/>
-        </w:numPr>
-        <w:ind w:left="720" w:hanging="450"/>
-      </w:pPr>
-      <w:r>
-        <w:t xml:space="preserve">Profile: </w:t>
-      </w:r>
-      <w:proofErr w:type="spellStart"/>
-      <w:r>
-        <w:t>turnto</w:t>
-      </w:r>
-      <w:proofErr w:type="spellEnd"/>
-      <w:r>
-        <w:t>-static</w:t>
-      </w:r>
-    </w:p>
-    <w:p>
-      <w:pPr>
-        <w:pStyle w:val="ListParagraph"/>
-        <w:numPr>
-          <w:ilvl w:val="0"/>
-          <w:numId w:val="9"/>
-        </w:numPr>
-        <w:ind w:left="720" w:hanging="450"/>
-      </w:pPr>
-      <w:r>
-        <w:t xml:space="preserve">Credentials: </w:t>
-      </w:r>
-      <w:proofErr w:type="spellStart"/>
-      <w:r>
-        <w:t>turnto</w:t>
-      </w:r>
-      <w:proofErr w:type="spellEnd"/>
-      <w:r>
-        <w:t>-static</w:t>
-      </w:r>
-    </w:p>
-    <w:p>
-      <w:pPr>
-        <w:pStyle w:val="ListParagraph"/>
-        <w:numPr>
-          <w:ilvl w:val="0"/>
-          <w:numId w:val="9"/>
-        </w:numPr>
-        <w:ind w:left="720" w:hanging="450"/>
-      </w:pPr>
-      <w:r>
-        <w:t>Click Apply. All services are now configured.</w:t>
-      </w:r>
-    </w:p>
-    <w:p>
-      <w:pPr>
-        <w:pStyle w:val="NoSpacing"/>
-      </w:pPr>
-    </w:p>
-    <w:p>
-      <w:pPr>
-        <w:pStyle w:val="Heading3"/>
-      </w:pPr>
-      <w:bookmarkStart w:id="21" w:name="_Toc469044344"/>
-      <w:bookmarkStart w:id="22" w:name="_Toc469044459"/>
-      <w:r>
-        <w:t>Set up Your Feeds</w:t>
-      </w:r>
-      <w:bookmarkEnd w:id="21"/>
-      <w:bookmarkEnd w:id="22"/>
-    </w:p>
-    <w:p/>
-    <w:p>
-      <w:pPr>
-        <w:pStyle w:val="Heading4"/>
-      </w:pPr>
-      <w:bookmarkStart w:id="23" w:name="_Toc469044345"/>
-      <w:r>
-        <w:t xml:space="preserve">TurnTo </w:t>
-      </w:r>
-      <w:proofErr w:type="spellStart"/>
-      <w:r>
-        <w:t>Javascript</w:t>
-      </w:r>
-      <w:proofErr w:type="spellEnd"/>
-      <w:r>
-        <w:t xml:space="preserve"> Feed</w:t>
-      </w:r>
-      <w:bookmarkEnd w:id="23"/>
     </w:p>
     <w:p/>
     <w:p>
@@ -4969,7 +4412,7 @@
       <w:r>
         <w:t xml:space="preserve">  </w:t>
       </w:r>
-      <w:hyperlink r:id="rId22" w:history="1">
+      <w:hyperlink r:id="rId21" w:history="1">
         <w:r>
           <w:rPr>
             <w:rStyle w:val="Hyperlink"/>
@@ -5054,7 +4497,7 @@
         <w:br w:type="page"/>
       </w:r>
     </w:p>
-    <w:bookmarkStart w:id="24" w:name="_Toc469044346"/>
+    <w:bookmarkStart w:id="21" w:name="_Toc469044346"/>
     <w:p>
       <w:pPr>
         <w:pStyle w:val="Heading4"/>
@@ -5288,12 +4731,237 @@
       <w:r>
         <w:t>TurnTo Catalog Export Feed</w:t>
       </w:r>
-      <w:bookmarkEnd w:id="24"/>
+      <w:bookmarkEnd w:id="21"/>
     </w:p>
     <w:p/>
     <w:p>
       <w:r>
         <w:t>Purpose: Generates a catalog feed in the TurnTo format and uploads it to</w:t>
+      </w:r>
+      <w:r>
+        <w:t xml:space="preserve"> </w:t>
+      </w:r>
+      <w:hyperlink r:id="rId22" w:history="1">
+        <w:r>
+          <w:t>turnto.com</w:t>
+        </w:r>
+      </w:hyperlink>
+      <w:r>
+        <w:t xml:space="preserve"> </w:t>
+      </w:r>
+      <w:r>
+        <w:t>via HTTP for processing.</w:t>
+      </w:r>
+    </w:p>
+    <w:p>
+      <w:r>
+        <w:br/>
+        <w:t>Documentation:</w:t>
+      </w:r>
+      <w:r>
+        <w:t xml:space="preserve"> </w:t>
+      </w:r>
+      <w:r>
+        <w:fldChar w:fldCharType="begin"/>
+      </w:r>
+      <w:r>
+        <w:instrText xml:space="preserve"> HYPERLINK "</w:instrText>
+      </w:r>
+      <w:r>
+        <w:instrText>https://turnto.zendesk.com/hc/en-us/articles/208262373-Catalog-Feed-4-3</w:instrText>
+      </w:r>
+    </w:p>
+    <w:p/>
+    <w:p>
+      <w:pPr>
+        <w:rPr>
+          <w:rStyle w:val="Hyperlink"/>
+        </w:rPr>
+      </w:pPr>
+      <w:r>
+        <w:instrText xml:space="preserve">" </w:instrText>
+      </w:r>
+      <w:r>
+        <w:fldChar w:fldCharType="separate"/>
+      </w:r>
+      <w:r>
+        <w:rPr>
+          <w:rStyle w:val="Hyperlink"/>
+        </w:rPr>
+        <w:t>https://turnto.zendesk.com/hc/en-us/articles/208262373-Catalog-Feed-4-3</w:t>
+      </w:r>
+    </w:p>
+    <w:p>
+      <w:pPr>
+        <w:rPr>
+          <w:rStyle w:val="Hyperlink"/>
+        </w:rPr>
+      </w:pPr>
+    </w:p>
+    <w:p>
+      <w:r>
+        <w:fldChar w:fldCharType="end"/>
+      </w:r>
+      <w:r>
+        <w:t>NOTE: The catalog feed includes links to product images.</w:t>
+      </w:r>
+      <w:r>
+        <w:t xml:space="preserve"> </w:t>
+      </w:r>
+      <w:r>
+        <w:t xml:space="preserve"> By default, the </w:t>
+      </w:r>
+      <w:proofErr w:type="spellStart"/>
+      <w:r>
+        <w:t>demandware</w:t>
+      </w:r>
+      <w:proofErr w:type="spellEnd"/>
+      <w:r>
+        <w:t xml:space="preserve"> image store is used.</w:t>
+      </w:r>
+      <w:r>
+        <w:t xml:space="preserve"> </w:t>
+      </w:r>
+      <w:r>
+        <w:t xml:space="preserve"> If you use a third party to store your images you’ll need to modify ExportCatalog.js in the </w:t>
+      </w:r>
+      <w:proofErr w:type="spellStart"/>
+      <w:r>
+        <w:t>int_turnto_core</w:t>
+      </w:r>
+      <w:proofErr w:type="spellEnd"/>
+      <w:r>
+        <w:t xml:space="preserve"> cartridge to point to your image store.</w:t>
+      </w:r>
+    </w:p>
+    <w:p/>
+    <w:p>
+      <w:r>
+        <w:t>NOTE: A domain name must be added to TurnTo Settings for feeds to be uploaded. Otherwise, there will be an error screen.</w:t>
+      </w:r>
+    </w:p>
+    <w:p/>
+    <w:p>
+      <w:pPr>
+        <w:pStyle w:val="ListParagraph"/>
+        <w:numPr>
+          <w:ilvl w:val="0"/>
+          <w:numId w:val="11"/>
+        </w:numPr>
+      </w:pPr>
+      <w:r>
+        <w:t xml:space="preserve">Login to your </w:t>
+      </w:r>
+      <w:proofErr w:type="spellStart"/>
+      <w:r>
+        <w:t>Demandware</w:t>
+      </w:r>
+      <w:proofErr w:type="spellEnd"/>
+      <w:r>
+        <w:t xml:space="preserve"> Business Manager</w:t>
+      </w:r>
+    </w:p>
+    <w:p>
+      <w:pPr>
+        <w:pStyle w:val="ListParagraph"/>
+        <w:numPr>
+          <w:ilvl w:val="0"/>
+          <w:numId w:val="11"/>
+        </w:numPr>
+      </w:pPr>
+      <w:r>
+        <w:t>Click the Operations link in the Administration section</w:t>
+      </w:r>
+    </w:p>
+    <w:p>
+      <w:pPr>
+        <w:pStyle w:val="ListParagraph"/>
+        <w:numPr>
+          <w:ilvl w:val="0"/>
+          <w:numId w:val="11"/>
+        </w:numPr>
+      </w:pPr>
+      <w:r>
+        <w:t>Click Job Schedules</w:t>
+      </w:r>
+    </w:p>
+    <w:p>
+      <w:pPr>
+        <w:pStyle w:val="ListParagraph"/>
+        <w:numPr>
+          <w:ilvl w:val="0"/>
+          <w:numId w:val="11"/>
+        </w:numPr>
+      </w:pPr>
+      <w:r>
+        <w:t xml:space="preserve">Click </w:t>
+      </w:r>
+      <w:r>
+        <w:t>"</w:t>
+      </w:r>
+      <w:proofErr w:type="spellStart"/>
+      <w:r>
+        <w:t>TurnToCatalog</w:t>
+      </w:r>
+      <w:r>
+        <w:t>Export</w:t>
+      </w:r>
+      <w:proofErr w:type="spellEnd"/>
+      <w:r>
+        <w:t>"</w:t>
+      </w:r>
+    </w:p>
+    <w:p>
+      <w:pPr>
+        <w:pStyle w:val="ListParagraph"/>
+        <w:numPr>
+          <w:ilvl w:val="0"/>
+          <w:numId w:val="11"/>
+        </w:numPr>
+      </w:pPr>
+      <w:r>
+        <w:t>Configure your desired run frequency, as well as any notifications, and make sure "Enabled" is checked.</w:t>
+      </w:r>
+    </w:p>
+    <w:p>
+      <w:pPr>
+        <w:pStyle w:val="ListParagraph"/>
+        <w:numPr>
+          <w:ilvl w:val="0"/>
+          <w:numId w:val="11"/>
+        </w:numPr>
+      </w:pPr>
+      <w:r>
+        <w:t>Click Apply</w:t>
+      </w:r>
+    </w:p>
+    <w:p>
+      <w:pPr>
+        <w:pStyle w:val="ListParagraph"/>
+        <w:numPr>
+          <w:ilvl w:val="0"/>
+          <w:numId w:val="11"/>
+        </w:numPr>
+      </w:pPr>
+      <w:r>
+        <w:t>Recommendation: Run this job schedule once manually, to perform the initial load of your product catalog into the TurnTo system</w:t>
+      </w:r>
+    </w:p>
+    <w:p/>
+    <w:p>
+      <w:pPr>
+        <w:pStyle w:val="Heading4"/>
+      </w:pPr>
+      <w:bookmarkStart w:id="22" w:name="_Toc469044347"/>
+      <w:r>
+        <w:t>TurnTo Historical Order Feed - Ongoing</w:t>
+      </w:r>
+      <w:bookmarkEnd w:id="22"/>
+    </w:p>
+    <w:p/>
+    <w:p>
+      <w:r>
+        <w:t>Purpose: Generates an order feed in the TurnTo format and uploads it to</w:t>
       </w:r>
       <w:r>
         <w:t xml:space="preserve"> </w:t>
@@ -5311,231 +4979,6 @@
       </w:r>
     </w:p>
     <w:p>
-      <w:r>
-        <w:br/>
-        <w:t>Documentation:</w:t>
-      </w:r>
-      <w:r>
-        <w:t xml:space="preserve"> </w:t>
-      </w:r>
-      <w:r>
-        <w:fldChar w:fldCharType="begin"/>
-      </w:r>
-      <w:r>
-        <w:instrText xml:space="preserve"> HYPERLINK "</w:instrText>
-      </w:r>
-      <w:r>
-        <w:instrText>https://turnto.zendesk.com/hc/en-us/articles/208262373-Catalog-Feed-4-3</w:instrText>
-      </w:r>
-    </w:p>
-    <w:p/>
-    <w:p>
-      <w:pPr>
-        <w:rPr>
-          <w:rStyle w:val="Hyperlink"/>
-        </w:rPr>
-      </w:pPr>
-      <w:r>
-        <w:instrText xml:space="preserve">" </w:instrText>
-      </w:r>
-      <w:r>
-        <w:fldChar w:fldCharType="separate"/>
-      </w:r>
-      <w:r>
-        <w:rPr>
-          <w:rStyle w:val="Hyperlink"/>
-        </w:rPr>
-        <w:t>https://turnto.zendesk.com/hc/en-us/articles/208262373-Catalog-Feed-4-3</w:t>
-      </w:r>
-    </w:p>
-    <w:p>
-      <w:pPr>
-        <w:rPr>
-          <w:rStyle w:val="Hyperlink"/>
-        </w:rPr>
-      </w:pPr>
-    </w:p>
-    <w:p>
-      <w:r>
-        <w:fldChar w:fldCharType="end"/>
-      </w:r>
-      <w:r>
-        <w:t>NOTE: The catalog feed includes links to product images.</w:t>
-      </w:r>
-      <w:r>
-        <w:t xml:space="preserve"> </w:t>
-      </w:r>
-      <w:r>
-        <w:t xml:space="preserve"> By default, the </w:t>
-      </w:r>
-      <w:proofErr w:type="spellStart"/>
-      <w:r>
-        <w:t>demandware</w:t>
-      </w:r>
-      <w:proofErr w:type="spellEnd"/>
-      <w:r>
-        <w:t xml:space="preserve"> image store is used.</w:t>
-      </w:r>
-      <w:r>
-        <w:t xml:space="preserve"> </w:t>
-      </w:r>
-      <w:r>
-        <w:t xml:space="preserve"> If you use a third party to store your images you’ll need to modify ExportCatalog.js in the </w:t>
-      </w:r>
-      <w:proofErr w:type="spellStart"/>
-      <w:r>
-        <w:t>int_turnto_core</w:t>
-      </w:r>
-      <w:proofErr w:type="spellEnd"/>
-      <w:r>
-        <w:t xml:space="preserve"> cartridge to point to your image store.</w:t>
-      </w:r>
-    </w:p>
-    <w:p/>
-    <w:p>
-      <w:r>
-        <w:t>NOTE: A domain name must be added to TurnTo Settings for feeds to be uploaded. Otherwise, there will be an error screen.</w:t>
-      </w:r>
-    </w:p>
-    <w:p/>
-    <w:p>
-      <w:pPr>
-        <w:pStyle w:val="ListParagraph"/>
-        <w:numPr>
-          <w:ilvl w:val="0"/>
-          <w:numId w:val="11"/>
-        </w:numPr>
-      </w:pPr>
-      <w:r>
-        <w:t xml:space="preserve">Login to your </w:t>
-      </w:r>
-      <w:proofErr w:type="spellStart"/>
-      <w:r>
-        <w:t>Demandware</w:t>
-      </w:r>
-      <w:proofErr w:type="spellEnd"/>
-      <w:r>
-        <w:t xml:space="preserve"> Business Manager</w:t>
-      </w:r>
-    </w:p>
-    <w:p>
-      <w:pPr>
-        <w:pStyle w:val="ListParagraph"/>
-        <w:numPr>
-          <w:ilvl w:val="0"/>
-          <w:numId w:val="11"/>
-        </w:numPr>
-      </w:pPr>
-      <w:r>
-        <w:t>Click the Operations link in the Administration section</w:t>
-      </w:r>
-    </w:p>
-    <w:p>
-      <w:pPr>
-        <w:pStyle w:val="ListParagraph"/>
-        <w:numPr>
-          <w:ilvl w:val="0"/>
-          <w:numId w:val="11"/>
-        </w:numPr>
-      </w:pPr>
-      <w:r>
-        <w:t>Click Job Schedules</w:t>
-      </w:r>
-    </w:p>
-    <w:p>
-      <w:pPr>
-        <w:pStyle w:val="ListParagraph"/>
-        <w:numPr>
-          <w:ilvl w:val="0"/>
-          <w:numId w:val="11"/>
-        </w:numPr>
-      </w:pPr>
-      <w:r>
-        <w:t xml:space="preserve">Click </w:t>
-      </w:r>
-      <w:r>
-        <w:t>"</w:t>
-      </w:r>
-      <w:proofErr w:type="spellStart"/>
-      <w:r>
-        <w:t>TurnToCatalog</w:t>
-      </w:r>
-      <w:r>
-        <w:t>Export</w:t>
-      </w:r>
-      <w:proofErr w:type="spellEnd"/>
-      <w:r>
-        <w:t>"</w:t>
-      </w:r>
-    </w:p>
-    <w:p>
-      <w:pPr>
-        <w:pStyle w:val="ListParagraph"/>
-        <w:numPr>
-          <w:ilvl w:val="0"/>
-          <w:numId w:val="11"/>
-        </w:numPr>
-      </w:pPr>
-      <w:r>
-        <w:t>Configure your desired run frequency, as well as any notifications, and make sure "Enabled" is checked.</w:t>
-      </w:r>
-    </w:p>
-    <w:p>
-      <w:pPr>
-        <w:pStyle w:val="ListParagraph"/>
-        <w:numPr>
-          <w:ilvl w:val="0"/>
-          <w:numId w:val="11"/>
-        </w:numPr>
-      </w:pPr>
-      <w:r>
-        <w:t>Click Apply</w:t>
-      </w:r>
-    </w:p>
-    <w:p>
-      <w:pPr>
-        <w:pStyle w:val="ListParagraph"/>
-        <w:numPr>
-          <w:ilvl w:val="0"/>
-          <w:numId w:val="11"/>
-        </w:numPr>
-      </w:pPr>
-      <w:r>
-        <w:t>Recommendation: Run this job schedule once manually, to perform the initial load of your product catalog into the TurnTo system</w:t>
-      </w:r>
-    </w:p>
-    <w:p/>
-    <w:p>
-      <w:pPr>
-        <w:pStyle w:val="Heading4"/>
-      </w:pPr>
-      <w:bookmarkStart w:id="25" w:name="_Toc469044347"/>
-      <w:r>
-        <w:t>TurnTo Historical Order Feed - Ongoing</w:t>
-      </w:r>
-      <w:bookmarkEnd w:id="25"/>
-    </w:p>
-    <w:p/>
-    <w:p>
-      <w:r>
-        <w:t>Purpose: Generates an order feed in the TurnTo format and uploads it to</w:t>
-      </w:r>
-      <w:r>
-        <w:t xml:space="preserve"> </w:t>
-      </w:r>
-      <w:hyperlink r:id="rId24" w:history="1">
-        <w:r>
-          <w:t>turnto.com</w:t>
-        </w:r>
-      </w:hyperlink>
-      <w:r>
-        <w:t xml:space="preserve"> </w:t>
-      </w:r>
-      <w:r>
-        <w:t>via HTTP for processing.</w:t>
-      </w:r>
-    </w:p>
-    <w:p>
       <w:pPr>
         <w:pStyle w:val="NoSpacing"/>
       </w:pPr>
@@ -5723,11 +5166,11 @@
       <w:pPr>
         <w:pStyle w:val="Heading4"/>
       </w:pPr>
-      <w:bookmarkStart w:id="26" w:name="_Toc469044348"/>
+      <w:bookmarkStart w:id="23" w:name="_Toc469044348"/>
       <w:r>
         <w:t>TurnTo SKU-to-Average Rating Feed (Optional)</w:t>
       </w:r>
-      <w:bookmarkEnd w:id="26"/>
+      <w:bookmarkEnd w:id="23"/>
     </w:p>
     <w:p/>
     <w:p>
@@ -5764,7 +5207,7 @@
       <w:r>
         <w:t xml:space="preserve"> </w:t>
       </w:r>
-      <w:hyperlink r:id="rId25" w:history="1">
+      <w:hyperlink r:id="rId24" w:history="1">
         <w:r>
           <w:rPr>
             <w:rStyle w:val="Hyperlink"/>
@@ -5811,7 +5254,7 @@
       <w:r>
         <w:t xml:space="preserve"> </w:t>
       </w:r>
-      <w:hyperlink r:id="rId26" w:history="1">
+      <w:hyperlink r:id="rId25" w:history="1">
         <w:r>
           <w:rPr>
             <w:rStyle w:val="Hyperlink"/>
@@ -6190,11 +5633,11 @@
       <w:pPr>
         <w:pStyle w:val="Heading4"/>
       </w:pPr>
-      <w:bookmarkStart w:id="27" w:name="_Toc469044349"/>
+      <w:bookmarkStart w:id="24" w:name="_Toc469044349"/>
       <w:r>
         <w:t>TurnTo User Generated Content Feed (Optional)</w:t>
       </w:r>
-      <w:bookmarkEnd w:id="27"/>
+      <w:bookmarkEnd w:id="24"/>
     </w:p>
     <w:p>
       <w:pPr>
@@ -6218,7 +5661,7 @@
       <w:r>
         <w:t xml:space="preserve"> </w:t>
       </w:r>
-      <w:hyperlink r:id="rId27" w:history="1">
+      <w:hyperlink r:id="rId26" w:history="1">
         <w:r>
           <w:rPr>
             <w:rStyle w:val="Hyperlink"/>
@@ -6269,7 +5712,7 @@
       <w:r>
         <w:t xml:space="preserve"> </w:t>
       </w:r>
-      <w:hyperlink r:id="rId28" w:history="1">
+      <w:hyperlink r:id="rId27" w:history="1">
         <w:r>
           <w:rPr>
             <w:rStyle w:val="Hyperlink"/>
@@ -6393,12 +5836,12 @@
       <w:pPr>
         <w:pStyle w:val="Heading4"/>
       </w:pPr>
-      <w:bookmarkStart w:id="28" w:name="_Toc469044350"/>
+      <w:bookmarkStart w:id="25" w:name="_Toc469044350"/>
       <w:r>
         <w:lastRenderedPageBreak/>
         <w:t>TurnTo Historical Order Feed - Specific Date (Optional)</w:t>
       </w:r>
-      <w:bookmarkEnd w:id="28"/>
+      <w:bookmarkEnd w:id="25"/>
     </w:p>
     <w:p/>
     <w:p>
@@ -6408,7 +5851,7 @@
       <w:r>
         <w:t xml:space="preserve"> </w:t>
       </w:r>
-      <w:hyperlink r:id="rId29" w:history="1">
+      <w:hyperlink r:id="rId28" w:history="1">
         <w:r>
           <w:t>turnto.com</w:t>
         </w:r>
@@ -6428,7 +5871,7 @@
       <w:r>
         <w:t xml:space="preserve"> </w:t>
       </w:r>
-      <w:hyperlink r:id="rId30" w:history="1">
+      <w:hyperlink r:id="rId29" w:history="1">
         <w:r>
           <w:rPr>
             <w:rStyle w:val="Hyperlink"/>
@@ -6546,13 +5989,16 @@
         </w:numPr>
       </w:pPr>
       <w:r>
-        <w:t>Click "TurnToHist</w:t>
+        <w:t>Click "</w:t>
+      </w:r>
+      <w:proofErr w:type="spellStart"/>
+      <w:r>
+        <w:t>TurnToHist</w:t>
       </w:r>
       <w:r>
         <w:t>oricalOrderExportSpecificDate</w:t>
       </w:r>
-      <w:bookmarkStart w:id="29" w:name="_GoBack"/>
-      <w:bookmarkEnd w:id="29"/>
+      <w:proofErr w:type="spellEnd"/>
       <w:r>
         <w:t>"</w:t>
       </w:r>
@@ -6799,24 +6245,24 @@
       <w:pPr>
         <w:pStyle w:val="Heading3"/>
       </w:pPr>
-      <w:bookmarkStart w:id="30" w:name="_Toc469044351"/>
-      <w:bookmarkStart w:id="31" w:name="_Toc469044460"/>
+      <w:bookmarkStart w:id="26" w:name="_Toc469044351"/>
+      <w:bookmarkStart w:id="27" w:name="_Toc346981734"/>
       <w:r>
         <w:t>Set up TurnTo Widgets and Teasers</w:t>
       </w:r>
-      <w:bookmarkEnd w:id="30"/>
-      <w:bookmarkEnd w:id="31"/>
+      <w:bookmarkEnd w:id="26"/>
+      <w:bookmarkEnd w:id="27"/>
     </w:p>
     <w:p/>
     <w:p>
       <w:pPr>
         <w:pStyle w:val="Heading4"/>
       </w:pPr>
-      <w:bookmarkStart w:id="32" w:name="_Toc469044352"/>
+      <w:bookmarkStart w:id="28" w:name="_Toc469044352"/>
       <w:r>
         <w:t>TurnTo Q&amp;A</w:t>
       </w:r>
-      <w:bookmarkEnd w:id="32"/>
+      <w:bookmarkEnd w:id="28"/>
     </w:p>
     <w:p>
       <w:pPr>
@@ -6851,7 +6297,7 @@
       <w:r>
         <w:t xml:space="preserve"> </w:t>
       </w:r>
-      <w:hyperlink r:id="rId31" w:history="1">
+      <w:hyperlink r:id="rId30" w:history="1">
         <w:r>
           <w:rPr>
             <w:rStyle w:val="Hyperlink"/>
@@ -6883,7 +6329,7 @@
       <w:r>
         <w:t xml:space="preserve"> </w:t>
       </w:r>
-      <w:hyperlink r:id="rId32" w:history="1">
+      <w:hyperlink r:id="rId31" w:history="1">
         <w:r>
           <w:rPr>
             <w:rStyle w:val="Hyperlink"/>
@@ -6930,7 +6376,7 @@
                     </pic:cNvPicPr>
                   </pic:nvPicPr>
                   <pic:blipFill>
-                    <a:blip r:embed="rId33">
+                    <a:blip r:embed="rId32">
                       <a:extLst>
                         <a:ext uri="{28A0092B-C50C-407E-A947-70E740481C1C}">
                           <a14:useLocalDpi xmlns:a14="http://schemas.microsoft.com/office/drawing/2010/main" val="0"/>
@@ -7041,11 +6487,11 @@
       <w:pPr>
         <w:pStyle w:val="Heading4"/>
       </w:pPr>
-      <w:bookmarkStart w:id="33" w:name="_Toc469044353"/>
+      <w:bookmarkStart w:id="29" w:name="_Toc469044353"/>
       <w:r>
         <w:t>TurnTo Reviews</w:t>
       </w:r>
-      <w:bookmarkEnd w:id="33"/>
+      <w:bookmarkEnd w:id="29"/>
     </w:p>
     <w:p>
       <w:pPr>
@@ -7077,7 +6523,7 @@
       <w:r>
         <w:t xml:space="preserve">(if both are enabled): </w:t>
       </w:r>
-      <w:hyperlink r:id="rId34" w:history="1">
+      <w:hyperlink r:id="rId33" w:history="1">
         <w:r>
           <w:rPr>
             <w:rStyle w:val="Hyperlink"/>
@@ -7106,7 +6552,7 @@
       <w:r>
         <w:t xml:space="preserve">(if only Reviews are enabled): </w:t>
       </w:r>
-      <w:hyperlink r:id="rId35" w:history="1">
+      <w:hyperlink r:id="rId34" w:history="1">
         <w:r>
           <w:rPr>
             <w:rStyle w:val="Hyperlink"/>
@@ -7146,7 +6592,7 @@
                     </pic:cNvPicPr>
                   </pic:nvPicPr>
                   <pic:blipFill>
-                    <a:blip r:embed="rId36">
+                    <a:blip r:embed="rId35">
                       <a:extLst>
                         <a:ext uri="{28A0092B-C50C-407E-A947-70E740481C1C}">
                           <a14:useLocalDpi xmlns:a14="http://schemas.microsoft.com/office/drawing/2010/main" val="0"/>
@@ -7278,11 +6724,11 @@
       <w:pPr>
         <w:pStyle w:val="Heading4"/>
       </w:pPr>
-      <w:bookmarkStart w:id="34" w:name="_Toc469044354"/>
+      <w:bookmarkStart w:id="30" w:name="_Toc469044354"/>
       <w:r>
         <w:t>TurnTo Visual Content</w:t>
       </w:r>
-      <w:bookmarkEnd w:id="34"/>
+      <w:bookmarkEnd w:id="30"/>
     </w:p>
     <w:p>
       <w:pPr>
@@ -7311,7 +6757,7 @@
       <w:r>
         <w:t xml:space="preserve">: </w:t>
       </w:r>
-      <w:hyperlink r:id="rId37" w:history="1">
+      <w:hyperlink r:id="rId36" w:history="1">
         <w:r>
           <w:rPr>
             <w:rStyle w:val="Hyperlink"/>
@@ -7342,7 +6788,7 @@
       <w:r>
         <w:br/>
       </w:r>
-      <w:hyperlink r:id="rId38" w:history="1">
+      <w:hyperlink r:id="rId37" w:history="1">
         <w:r>
           <w:rPr>
             <w:rStyle w:val="Hyperlink"/>
@@ -7382,7 +6828,7 @@
                     </pic:cNvPicPr>
                   </pic:nvPicPr>
                   <pic:blipFill>
-                    <a:blip r:embed="rId39">
+                    <a:blip r:embed="rId38">
                       <a:extLst>
                         <a:ext uri="{28A0092B-C50C-407E-A947-70E740481C1C}">
                           <a14:useLocalDpi xmlns:a14="http://schemas.microsoft.com/office/drawing/2010/main" val="0"/>
@@ -7569,7 +7015,7 @@
       <w:pPr>
         <w:pStyle w:val="Heading4"/>
       </w:pPr>
-      <w:bookmarkStart w:id="35" w:name="_Toc469044355"/>
+      <w:bookmarkStart w:id="31" w:name="_Toc469044355"/>
       <w:r>
         <w:t xml:space="preserve">TurnTo Checkout </w:t>
       </w:r>
@@ -7579,7 +7025,7 @@
         </w:rPr>
         <w:t>Comments</w:t>
       </w:r>
-      <w:bookmarkEnd w:id="35"/>
+      <w:bookmarkEnd w:id="31"/>
     </w:p>
     <w:p>
       <w:pPr>
@@ -7608,7 +7054,7 @@
       <w:r>
         <w:t xml:space="preserve">: </w:t>
       </w:r>
-      <w:hyperlink r:id="rId40" w:history="1">
+      <w:hyperlink r:id="rId39" w:history="1">
         <w:r>
           <w:rPr>
             <w:rStyle w:val="Hyperlink"/>
@@ -7637,7 +7083,7 @@
       <w:r>
         <w:t xml:space="preserve"> </w:t>
       </w:r>
-      <w:hyperlink r:id="rId41" w:history="1">
+      <w:hyperlink r:id="rId40" w:history="1">
         <w:r>
           <w:rPr>
             <w:rStyle w:val="Hyperlink"/>
@@ -7671,7 +7117,7 @@
       <w:r>
         <w:br/>
       </w:r>
-      <w:hyperlink r:id="rId42" w:history="1">
+      <w:hyperlink r:id="rId41" w:history="1">
         <w:r>
           <w:rPr>
             <w:rStyle w:val="Hyperlink"/>
@@ -7709,7 +7155,7 @@
       <w:r>
         <w:t xml:space="preserve">: </w:t>
       </w:r>
-      <w:hyperlink r:id="rId43" w:history="1">
+      <w:hyperlink r:id="rId42" w:history="1">
         <w:r>
           <w:rPr>
             <w:rStyle w:val="Hyperlink"/>
@@ -7761,7 +7207,7 @@
                     </pic:cNvPicPr>
                   </pic:nvPicPr>
                   <pic:blipFill>
-                    <a:blip r:embed="rId44">
+                    <a:blip r:embed="rId43">
                       <a:extLst>
                         <a:ext uri="{28A0092B-C50C-407E-A947-70E740481C1C}">
                           <a14:useLocalDpi xmlns:a14="http://schemas.microsoft.com/office/drawing/2010/main" val="0"/>
@@ -8057,7 +7503,7 @@
       <w:pPr>
         <w:pStyle w:val="Heading5"/>
       </w:pPr>
-      <w:bookmarkStart w:id="36" w:name="_Toc469044356"/>
+      <w:bookmarkStart w:id="32" w:name="_Toc469044356"/>
       <w:r>
         <w:lastRenderedPageBreak/>
         <w:t xml:space="preserve">TurnTo Checkout Comments </w:t>
@@ -8070,7 +7516,7 @@
       <w:r>
         <w:t xml:space="preserve"> Teaser</w:t>
       </w:r>
-      <w:bookmarkEnd w:id="36"/>
+      <w:bookmarkEnd w:id="32"/>
     </w:p>
     <w:p>
       <w:pPr>
@@ -8122,7 +7568,7 @@
                     </pic:cNvPicPr>
                   </pic:nvPicPr>
                   <pic:blipFill rotWithShape="1">
-                    <a:blip r:embed="rId45">
+                    <a:blip r:embed="rId44">
                       <a:extLst>
                         <a:ext uri="{28A0092B-C50C-407E-A947-70E740481C1C}">
                           <a14:useLocalDpi xmlns:a14="http://schemas.microsoft.com/office/drawing/2010/main" val="0"/>
@@ -8368,24 +7814,24 @@
       <w:pPr>
         <w:pStyle w:val="Heading3"/>
       </w:pPr>
-      <w:bookmarkStart w:id="37" w:name="_Toc469044357"/>
-      <w:bookmarkStart w:id="38" w:name="_Toc469044461"/>
+      <w:bookmarkStart w:id="33" w:name="_Toc469044357"/>
+      <w:bookmarkStart w:id="34" w:name="_Toc346981735"/>
       <w:r>
         <w:t>Set up Search Settings</w:t>
       </w:r>
-      <w:bookmarkEnd w:id="37"/>
-      <w:bookmarkEnd w:id="38"/>
+      <w:bookmarkEnd w:id="33"/>
+      <w:bookmarkEnd w:id="34"/>
     </w:p>
     <w:p/>
     <w:p>
       <w:pPr>
         <w:pStyle w:val="Heading4"/>
       </w:pPr>
-      <w:bookmarkStart w:id="39" w:name="_Toc469044358"/>
+      <w:bookmarkStart w:id="35" w:name="_Toc469044358"/>
       <w:r>
         <w:t>Make User Generated Content Searchable</w:t>
       </w:r>
-      <w:bookmarkEnd w:id="39"/>
+      <w:bookmarkEnd w:id="35"/>
     </w:p>
     <w:p>
       <w:pPr>
@@ -8515,11 +7961,11 @@
       <w:pPr>
         <w:pStyle w:val="Heading4"/>
       </w:pPr>
-      <w:bookmarkStart w:id="40" w:name="_Toc469044359"/>
+      <w:bookmarkStart w:id="36" w:name="_Toc469044359"/>
       <w:r>
         <w:t>Configure Average Star Ratings as a Search Refinement</w:t>
       </w:r>
-      <w:bookmarkEnd w:id="40"/>
+      <w:bookmarkEnd w:id="36"/>
     </w:p>
     <w:p/>
     <w:p>
@@ -8623,7 +8069,7 @@
                     </pic:cNvPicPr>
                   </pic:nvPicPr>
                   <pic:blipFill>
-                    <a:blip r:embed="rId46">
+                    <a:blip r:embed="rId45">
                       <a:extLst>
                         <a:ext uri="{28A0092B-C50C-407E-A947-70E740481C1C}">
                           <a14:useLocalDpi xmlns:a14="http://schemas.microsoft.com/office/drawing/2010/main" val="0"/>
@@ -8774,7 +8220,7 @@
                     </pic:cNvPicPr>
                   </pic:nvPicPr>
                   <pic:blipFill>
-                    <a:blip r:embed="rId47">
+                    <a:blip r:embed="rId46">
                       <a:extLst>
                         <a:ext uri="{28A0092B-C50C-407E-A947-70E740481C1C}">
                           <a14:useLocalDpi xmlns:a14="http://schemas.microsoft.com/office/drawing/2010/main" val="0"/>
@@ -8896,7 +8342,7 @@
                     </pic:cNvPicPr>
                   </pic:nvPicPr>
                   <pic:blipFill rotWithShape="1">
-                    <a:blip r:embed="rId48">
+                    <a:blip r:embed="rId47">
                       <a:extLst>
                         <a:ext uri="{28A0092B-C50C-407E-A947-70E740481C1C}">
                           <a14:useLocalDpi xmlns:a14="http://schemas.microsoft.com/office/drawing/2010/main" val="0"/>
@@ -8948,12 +8394,12 @@
       <w:pPr>
         <w:pStyle w:val="Heading4"/>
       </w:pPr>
-      <w:bookmarkStart w:id="41" w:name="_Toc469044360"/>
+      <w:bookmarkStart w:id="37" w:name="_Toc469044360"/>
       <w:r>
         <w:lastRenderedPageBreak/>
         <w:t>Configure Average Star Ratings as a Sortable Filter</w:t>
       </w:r>
-      <w:bookmarkEnd w:id="41"/>
+      <w:bookmarkEnd w:id="37"/>
     </w:p>
     <w:p/>
     <w:p>
@@ -9100,7 +8546,7 @@
                     </pic:cNvPicPr>
                   </pic:nvPicPr>
                   <pic:blipFill>
-                    <a:blip r:embed="rId49">
+                    <a:blip r:embed="rId48">
                       <a:extLst>
                         <a:ext uri="{28A0092B-C50C-407E-A947-70E740481C1C}">
                           <a14:useLocalDpi xmlns:a14="http://schemas.microsoft.com/office/drawing/2010/main" val="0"/>
@@ -9444,7 +8890,7 @@
                     </pic:cNvPicPr>
                   </pic:nvPicPr>
                   <pic:blipFill>
-                    <a:blip r:embed="rId50">
+                    <a:blip r:embed="rId49">
                       <a:extLst>
                         <a:ext uri="{28A0092B-C50C-407E-A947-70E740481C1C}">
                           <a14:useLocalDpi xmlns:a14="http://schemas.microsoft.com/office/drawing/2010/main" val="0"/>
@@ -9576,7 +9022,7 @@
                     </pic:cNvPicPr>
                   </pic:nvPicPr>
                   <pic:blipFill>
-                    <a:blip r:embed="rId51" cstate="print">
+                    <a:blip r:embed="rId50" cstate="print">
                       <a:extLst>
                         <a:ext uri="{28A0092B-C50C-407E-A947-70E740481C1C}">
                           <a14:useLocalDpi xmlns:a14="http://schemas.microsoft.com/office/drawing/2010/main" val="0"/>
@@ -9621,14 +9067,14 @@
       <w:pPr>
         <w:pStyle w:val="Heading2"/>
       </w:pPr>
-      <w:bookmarkStart w:id="42" w:name="_Toc469044361"/>
-      <w:bookmarkStart w:id="43" w:name="_Toc469044462"/>
+      <w:bookmarkStart w:id="38" w:name="_Toc469044361"/>
+      <w:bookmarkStart w:id="39" w:name="_Toc346981736"/>
       <w:r>
         <w:lastRenderedPageBreak/>
         <w:t>Custom Code</w:t>
       </w:r>
-      <w:bookmarkEnd w:id="42"/>
-      <w:bookmarkEnd w:id="43"/>
+      <w:bookmarkEnd w:id="38"/>
+      <w:bookmarkEnd w:id="39"/>
     </w:p>
     <w:p>
       <w:pPr>
@@ -9723,7 +9169,7 @@
       <w:r>
         <w:t xml:space="preserve"> </w:t>
       </w:r>
-      <w:hyperlink r:id="rId52" w:history="1">
+      <w:hyperlink r:id="rId51" w:history="1">
         <w:r>
           <w:rPr>
             <w:rStyle w:val="Hyperlink"/>
@@ -9747,13 +9193,13 @@
       <w:pPr>
         <w:pStyle w:val="Heading3"/>
       </w:pPr>
-      <w:bookmarkStart w:id="44" w:name="_Toc469044362"/>
-      <w:bookmarkStart w:id="45" w:name="_Toc469044463"/>
+      <w:bookmarkStart w:id="40" w:name="_Toc469044362"/>
+      <w:bookmarkStart w:id="41" w:name="_Toc346981737"/>
       <w:r>
         <w:t>Global Includes</w:t>
       </w:r>
-      <w:bookmarkEnd w:id="44"/>
-      <w:bookmarkEnd w:id="45"/>
+      <w:bookmarkEnd w:id="40"/>
+      <w:bookmarkEnd w:id="41"/>
     </w:p>
     <w:p/>
     <w:p>
@@ -9777,7 +9223,7 @@
       <w:r>
         <w:t xml:space="preserve"> </w:t>
       </w:r>
-      <w:hyperlink r:id="rId53" w:history="1">
+      <w:hyperlink r:id="rId52" w:history="1">
         <w:r>
           <w:rPr>
             <w:rStyle w:val="Hyperlink"/>
@@ -9807,7 +9253,7 @@
       <w:r>
         <w:t xml:space="preserve"> </w:t>
       </w:r>
-      <w:hyperlink r:id="rId54" w:history="1">
+      <w:hyperlink r:id="rId53" w:history="1">
         <w:r>
           <w:rPr>
             <w:rStyle w:val="Hyperlink"/>
@@ -9965,7 +9411,7 @@
                     </pic:cNvPicPr>
                   </pic:nvPicPr>
                   <pic:blipFill>
-                    <a:blip r:embed="rId55">
+                    <a:blip r:embed="rId54">
                       <a:extLst>
                         <a:ext uri="{28A0092B-C50C-407E-A947-70E740481C1C}">
                           <a14:useLocalDpi xmlns:a14="http://schemas.microsoft.com/office/drawing/2010/main" val="0"/>
@@ -10114,7 +9560,7 @@
                     </pic:cNvPicPr>
                   </pic:nvPicPr>
                   <pic:blipFill>
-                    <a:blip r:embed="rId56">
+                    <a:blip r:embed="rId55">
                       <a:extLst>
                         <a:ext uri="{28A0092B-C50C-407E-A947-70E740481C1C}">
                           <a14:useLocalDpi xmlns:a14="http://schemas.microsoft.com/office/drawing/2010/main" val="0"/>
@@ -10369,25 +9815,25 @@
       <w:pPr>
         <w:pStyle w:val="Heading3"/>
       </w:pPr>
-      <w:bookmarkStart w:id="46" w:name="_Toc469044363"/>
-      <w:bookmarkStart w:id="47" w:name="_Toc469044464"/>
+      <w:bookmarkStart w:id="42" w:name="_Toc469044363"/>
+      <w:bookmarkStart w:id="43" w:name="_Toc346981738"/>
       <w:r>
         <w:lastRenderedPageBreak/>
         <w:t>Product Detail Page</w:t>
       </w:r>
-      <w:bookmarkEnd w:id="46"/>
-      <w:bookmarkEnd w:id="47"/>
+      <w:bookmarkEnd w:id="42"/>
+      <w:bookmarkEnd w:id="43"/>
     </w:p>
     <w:p/>
     <w:p>
       <w:pPr>
         <w:pStyle w:val="Heading4"/>
       </w:pPr>
-      <w:bookmarkStart w:id="48" w:name="_Toc469044364"/>
+      <w:bookmarkStart w:id="44" w:name="_Toc469044364"/>
       <w:r>
         <w:t>Teasers (Q&amp;A, R&amp;R)</w:t>
       </w:r>
-      <w:bookmarkEnd w:id="48"/>
+      <w:bookmarkEnd w:id="44"/>
     </w:p>
     <w:p/>
     <w:p>
@@ -10730,7 +10176,7 @@
                     </pic:cNvPicPr>
                   </pic:nvPicPr>
                   <pic:blipFill>
-                    <a:blip r:embed="rId57">
+                    <a:blip r:embed="rId56">
                       <a:extLst>
                         <a:ext uri="{28A0092B-C50C-407E-A947-70E740481C1C}">
                           <a14:useLocalDpi xmlns:a14="http://schemas.microsoft.com/office/drawing/2010/main" val="0"/>
@@ -10802,11 +10248,11 @@
       <w:pPr>
         <w:pStyle w:val="Heading4"/>
       </w:pPr>
-      <w:bookmarkStart w:id="49" w:name="_Toc469044365"/>
+      <w:bookmarkStart w:id="45" w:name="_Toc469044365"/>
       <w:r>
         <w:t>Widgets (Q&amp;A, R&amp;R, Checkout Comments, Visual Gallery Row)</w:t>
       </w:r>
-      <w:bookmarkEnd w:id="49"/>
+      <w:bookmarkEnd w:id="45"/>
     </w:p>
     <w:p/>
     <w:p>
@@ -10978,7 +10424,7 @@
                     </pic:cNvPicPr>
                   </pic:nvPicPr>
                   <pic:blipFill>
-                    <a:blip r:embed="rId58">
+                    <a:blip r:embed="rId57">
                       <a:extLst>
                         <a:ext uri="{28A0092B-C50C-407E-A947-70E740481C1C}">
                           <a14:useLocalDpi xmlns:a14="http://schemas.microsoft.com/office/drawing/2010/main" val="0"/>
@@ -11083,7 +10529,7 @@
                     </pic:cNvPicPr>
                   </pic:nvPicPr>
                   <pic:blipFill>
-                    <a:blip r:embed="rId59">
+                    <a:blip r:embed="rId58">
                       <a:extLst>
                         <a:ext uri="{28A0092B-C50C-407E-A947-70E740481C1C}">
                           <a14:useLocalDpi xmlns:a14="http://schemas.microsoft.com/office/drawing/2010/main" val="0"/>
@@ -11170,14 +10616,14 @@
       <w:pPr>
         <w:pStyle w:val="Heading3"/>
       </w:pPr>
-      <w:bookmarkStart w:id="50" w:name="_Toc469044366"/>
-      <w:bookmarkStart w:id="51" w:name="_Toc469044465"/>
+      <w:bookmarkStart w:id="46" w:name="_Toc469044366"/>
+      <w:bookmarkStart w:id="47" w:name="_Toc346981739"/>
       <w:r>
         <w:lastRenderedPageBreak/>
         <w:t>Category and Search Pages</w:t>
       </w:r>
-      <w:bookmarkEnd w:id="50"/>
-      <w:bookmarkEnd w:id="51"/>
+      <w:bookmarkEnd w:id="46"/>
+      <w:bookmarkEnd w:id="47"/>
     </w:p>
     <w:p>
       <w:pPr>
@@ -11188,11 +10634,11 @@
       <w:pPr>
         <w:pStyle w:val="Heading4"/>
       </w:pPr>
-      <w:bookmarkStart w:id="52" w:name="_Toc469044367"/>
+      <w:bookmarkStart w:id="48" w:name="_Toc469044367"/>
       <w:r>
         <w:t>Refinements (optional)</w:t>
       </w:r>
-      <w:bookmarkEnd w:id="52"/>
+      <w:bookmarkEnd w:id="48"/>
     </w:p>
     <w:p>
       <w:pPr>
@@ -11368,7 +10814,7 @@
                     </pic:cNvPicPr>
                   </pic:nvPicPr>
                   <pic:blipFill>
-                    <a:blip r:embed="rId60">
+                    <a:blip r:embed="rId59">
                       <a:extLst>
                         <a:ext uri="{28A0092B-C50C-407E-A947-70E740481C1C}">
                           <a14:useLocalDpi xmlns:a14="http://schemas.microsoft.com/office/drawing/2010/main" val="0"/>
@@ -11420,12 +10866,12 @@
       <w:pPr>
         <w:pStyle w:val="Heading4"/>
       </w:pPr>
-      <w:bookmarkStart w:id="53" w:name="_Toc469044368"/>
+      <w:bookmarkStart w:id="49" w:name="_Toc469044368"/>
       <w:r>
         <w:lastRenderedPageBreak/>
         <w:t>Product Tile Teaser (optional)</w:t>
       </w:r>
-      <w:bookmarkEnd w:id="53"/>
+      <w:bookmarkEnd w:id="49"/>
     </w:p>
     <w:p/>
     <w:p>
@@ -11529,7 +10975,7 @@
                     </pic:cNvPicPr>
                   </pic:nvPicPr>
                   <pic:blipFill>
-                    <a:blip r:embed="rId61">
+                    <a:blip r:embed="rId60">
                       <a:extLst>
                         <a:ext uri="{28A0092B-C50C-407E-A947-70E740481C1C}">
                           <a14:useLocalDpi xmlns:a14="http://schemas.microsoft.com/office/drawing/2010/main" val="0"/>
@@ -11581,7 +11027,7 @@
       <w:pPr>
         <w:pStyle w:val="Heading4"/>
       </w:pPr>
-      <w:bookmarkStart w:id="54" w:name="_Toc469044369"/>
+      <w:bookmarkStart w:id="50" w:name="_Toc469044369"/>
       <w:r>
         <w:lastRenderedPageBreak/>
         <w:t xml:space="preserve">Checkout Comments </w:t>
@@ -11594,7 +11040,7 @@
       <w:r>
         <w:t xml:space="preserve"> Teaser (optional)</w:t>
       </w:r>
-      <w:bookmarkEnd w:id="54"/>
+      <w:bookmarkEnd w:id="50"/>
     </w:p>
     <w:p>
       <w:pPr>
@@ -11710,7 +11156,7 @@
                     </pic:cNvPicPr>
                   </pic:nvPicPr>
                   <pic:blipFill>
-                    <a:blip r:embed="rId62">
+                    <a:blip r:embed="rId61">
                       <a:extLst>
                         <a:ext uri="{28A0092B-C50C-407E-A947-70E740481C1C}">
                           <a14:useLocalDpi xmlns:a14="http://schemas.microsoft.com/office/drawing/2010/main" val="0"/>
@@ -12023,7 +11469,7 @@
                     </pic:cNvPicPr>
                   </pic:nvPicPr>
                   <pic:blipFill>
-                    <a:blip r:embed="rId63">
+                    <a:blip r:embed="rId62">
                       <a:extLst>
                         <a:ext uri="{28A0092B-C50C-407E-A947-70E740481C1C}">
                           <a14:useLocalDpi xmlns:a14="http://schemas.microsoft.com/office/drawing/2010/main" val="0"/>
@@ -12108,7 +11554,7 @@
                     </pic:cNvPicPr>
                   </pic:nvPicPr>
                   <pic:blipFill>
-                    <a:blip r:embed="rId64">
+                    <a:blip r:embed="rId63">
                       <a:extLst>
                         <a:ext uri="{28A0092B-C50C-407E-A947-70E740481C1C}">
                           <a14:useLocalDpi xmlns:a14="http://schemas.microsoft.com/office/drawing/2010/main" val="0"/>
@@ -12240,9 +11686,9 @@
       </w:r>
     </w:p>
     <w:sectPr>
-      <w:headerReference w:type="default" r:id="rId65"/>
-      <w:footerReference w:type="even" r:id="rId66"/>
-      <w:footerReference w:type="default" r:id="rId67"/>
+      <w:headerReference w:type="default" r:id="rId64"/>
+      <w:footerReference w:type="even" r:id="rId65"/>
+      <w:footerReference w:type="default" r:id="rId66"/>
       <w:pgSz w:w="12240" w:h="15840"/>
       <w:pgMar w:top="1440" w:right="1440" w:bottom="1440" w:left="1440" w:header="720" w:footer="720" w:gutter="0"/>
       <w:cols w:space="720"/>
@@ -12343,7 +11789,7 @@
         <w:rStyle w:val="PageNumber"/>
         <w:noProof/>
       </w:rPr>
-      <w:t>16</w:t>
+      <w:t>2</w:t>
     </w:r>
     <w:r>
       <w:rPr>
@@ -14696,6 +14142,92 @@
     </w:lvl>
   </w:abstractNum>
   <w:abstractNum w:abstractNumId="22">
+    <w:nsid w:val="46F27D83"/>
+    <w:multiLevelType w:val="hybridMultilevel"/>
+    <w:tmpl w:val="10D40F74"/>
+    <w:lvl w:ilvl="0" w:tplc="0409000F">
+      <w:start w:val="1"/>
+      <w:numFmt w:val="decimal"/>
+      <w:lvlText w:val="%1."/>
+      <w:lvlJc w:val="left"/>
+      <w:pPr>
+        <w:ind w:left="720" w:hanging="360"/>
+      </w:pPr>
+    </w:lvl>
+    <w:lvl w:ilvl="1" w:tplc="04090019" w:tentative="1">
+      <w:start w:val="1"/>
+      <w:numFmt w:val="lowerLetter"/>
+      <w:lvlText w:val="%2."/>
+      <w:lvlJc w:val="left"/>
+      <w:pPr>
+        <w:ind w:left="1440" w:hanging="360"/>
+      </w:pPr>
+    </w:lvl>
+    <w:lvl w:ilvl="2" w:tplc="0409001B" w:tentative="1">
+      <w:start w:val="1"/>
+      <w:numFmt w:val="lowerRoman"/>
+      <w:lvlText w:val="%3."/>
+      <w:lvlJc w:val="right"/>
+      <w:pPr>
+        <w:ind w:left="2160" w:hanging="180"/>
+      </w:pPr>
+    </w:lvl>
+    <w:lvl w:ilvl="3" w:tplc="0409000F" w:tentative="1">
+      <w:start w:val="1"/>
+      <w:numFmt w:val="decimal"/>
+      <w:lvlText w:val="%4."/>
+      <w:lvlJc w:val="left"/>
+      <w:pPr>
+        <w:ind w:left="2880" w:hanging="360"/>
+      </w:pPr>
+    </w:lvl>
+    <w:lvl w:ilvl="4" w:tplc="04090019" w:tentative="1">
+      <w:start w:val="1"/>
+      <w:numFmt w:val="lowerLetter"/>
+      <w:lvlText w:val="%5."/>
+      <w:lvlJc w:val="left"/>
+      <w:pPr>
+        <w:ind w:left="3600" w:hanging="360"/>
+      </w:pPr>
+    </w:lvl>
+    <w:lvl w:ilvl="5" w:tplc="0409001B" w:tentative="1">
+      <w:start w:val="1"/>
+      <w:numFmt w:val="lowerRoman"/>
+      <w:lvlText w:val="%6."/>
+      <w:lvlJc w:val="right"/>
+      <w:pPr>
+        <w:ind w:left="4320" w:hanging="180"/>
+      </w:pPr>
+    </w:lvl>
+    <w:lvl w:ilvl="6" w:tplc="0409000F" w:tentative="1">
+      <w:start w:val="1"/>
+      <w:numFmt w:val="decimal"/>
+      <w:lvlText w:val="%7."/>
+      <w:lvlJc w:val="left"/>
+      <w:pPr>
+        <w:ind w:left="5040" w:hanging="360"/>
+      </w:pPr>
+    </w:lvl>
+    <w:lvl w:ilvl="7" w:tplc="04090019" w:tentative="1">
+      <w:start w:val="1"/>
+      <w:numFmt w:val="lowerLetter"/>
+      <w:lvlText w:val="%8."/>
+      <w:lvlJc w:val="left"/>
+      <w:pPr>
+        <w:ind w:left="5760" w:hanging="360"/>
+      </w:pPr>
+    </w:lvl>
+    <w:lvl w:ilvl="8" w:tplc="0409001B" w:tentative="1">
+      <w:start w:val="1"/>
+      <w:numFmt w:val="lowerRoman"/>
+      <w:lvlText w:val="%9."/>
+      <w:lvlJc w:val="right"/>
+      <w:pPr>
+        <w:ind w:left="6480" w:hanging="180"/>
+      </w:pPr>
+    </w:lvl>
+  </w:abstractNum>
+  <w:abstractNum w:abstractNumId="23">
     <w:nsid w:val="4724755C"/>
     <w:multiLevelType w:val="hybridMultilevel"/>
     <w:tmpl w:val="D6225DC4"/>
@@ -14784,7 +14316,7 @@
       </w:pPr>
     </w:lvl>
   </w:abstractNum>
-  <w:abstractNum w:abstractNumId="23">
+  <w:abstractNum w:abstractNumId="24">
     <w:nsid w:val="4C1059F4"/>
     <w:multiLevelType w:val="hybridMultilevel"/>
     <w:tmpl w:val="151A06E8"/>
@@ -14870,7 +14402,7 @@
       </w:pPr>
     </w:lvl>
   </w:abstractNum>
-  <w:abstractNum w:abstractNumId="24">
+  <w:abstractNum w:abstractNumId="25">
     <w:nsid w:val="51075092"/>
     <w:multiLevelType w:val="hybridMultilevel"/>
     <w:tmpl w:val="83A0282C"/>
@@ -14956,7 +14488,7 @@
       </w:pPr>
     </w:lvl>
   </w:abstractNum>
-  <w:abstractNum w:abstractNumId="25">
+  <w:abstractNum w:abstractNumId="26">
     <w:nsid w:val="572A3596"/>
     <w:multiLevelType w:val="hybridMultilevel"/>
     <w:tmpl w:val="B4744A44"/>
@@ -15042,7 +14574,7 @@
       </w:pPr>
     </w:lvl>
   </w:abstractNum>
-  <w:abstractNum w:abstractNumId="26">
+  <w:abstractNum w:abstractNumId="27">
     <w:nsid w:val="5C296BC8"/>
     <w:multiLevelType w:val="hybridMultilevel"/>
     <w:tmpl w:val="2F40F5A0"/>
@@ -15128,7 +14660,7 @@
       </w:pPr>
     </w:lvl>
   </w:abstractNum>
-  <w:abstractNum w:abstractNumId="27">
+  <w:abstractNum w:abstractNumId="28">
     <w:nsid w:val="5E0E0AD9"/>
     <w:multiLevelType w:val="hybridMultilevel"/>
     <w:tmpl w:val="D4F8BA76"/>
@@ -15214,7 +14746,7 @@
       </w:pPr>
     </w:lvl>
   </w:abstractNum>
-  <w:abstractNum w:abstractNumId="28">
+  <w:abstractNum w:abstractNumId="29">
     <w:nsid w:val="64060F27"/>
     <w:multiLevelType w:val="hybridMultilevel"/>
     <w:tmpl w:val="10D40F74"/>
@@ -15300,7 +14832,7 @@
       </w:pPr>
     </w:lvl>
   </w:abstractNum>
-  <w:abstractNum w:abstractNumId="29">
+  <w:abstractNum w:abstractNumId="30">
     <w:nsid w:val="66970A09"/>
     <w:multiLevelType w:val="hybridMultilevel"/>
     <w:tmpl w:val="B0F2EBB0"/>
@@ -15386,7 +14918,7 @@
       </w:pPr>
     </w:lvl>
   </w:abstractNum>
-  <w:abstractNum w:abstractNumId="30">
+  <w:abstractNum w:abstractNumId="31">
     <w:nsid w:val="68931C08"/>
     <w:multiLevelType w:val="hybridMultilevel"/>
     <w:tmpl w:val="476E9BDE"/>
@@ -15472,7 +15004,7 @@
       </w:pPr>
     </w:lvl>
   </w:abstractNum>
-  <w:abstractNum w:abstractNumId="31">
+  <w:abstractNum w:abstractNumId="32">
     <w:nsid w:val="74604730"/>
     <w:multiLevelType w:val="hybridMultilevel"/>
     <w:tmpl w:val="8D5099EA"/>
@@ -15558,7 +15090,7 @@
       </w:pPr>
     </w:lvl>
   </w:abstractNum>
-  <w:abstractNum w:abstractNumId="32">
+  <w:abstractNum w:abstractNumId="33">
     <w:nsid w:val="74AD5A0A"/>
     <w:multiLevelType w:val="hybridMultilevel"/>
     <w:tmpl w:val="A93A87E6"/>
@@ -15644,7 +15176,7 @@
       </w:pPr>
     </w:lvl>
   </w:abstractNum>
-  <w:abstractNum w:abstractNumId="33">
+  <w:abstractNum w:abstractNumId="34">
     <w:nsid w:val="79A27B87"/>
     <w:multiLevelType w:val="hybridMultilevel"/>
     <w:tmpl w:val="B4744A44"/>
@@ -15730,7 +15262,7 @@
       </w:pPr>
     </w:lvl>
   </w:abstractNum>
-  <w:abstractNum w:abstractNumId="34">
+  <w:abstractNum w:abstractNumId="35">
     <w:nsid w:val="79F86F10"/>
     <w:multiLevelType w:val="hybridMultilevel"/>
     <w:tmpl w:val="F78089E0"/>
@@ -15816,7 +15348,7 @@
       </w:pPr>
     </w:lvl>
   </w:abstractNum>
-  <w:abstractNum w:abstractNumId="35">
+  <w:abstractNum w:abstractNumId="36">
     <w:nsid w:val="7B775809"/>
     <w:multiLevelType w:val="hybridMultilevel"/>
     <w:tmpl w:val="448057FA"/>
@@ -15903,16 +15435,16 @@
     </w:lvl>
   </w:abstractNum>
   <w:num w:numId="1">
-    <w:abstractNumId w:val="22"/>
+    <w:abstractNumId w:val="23"/>
   </w:num>
   <w:num w:numId="2">
-    <w:abstractNumId w:val="27"/>
+    <w:abstractNumId w:val="28"/>
   </w:num>
   <w:num w:numId="3">
     <w:abstractNumId w:val="12"/>
   </w:num>
   <w:num w:numId="4">
-    <w:abstractNumId w:val="28"/>
+    <w:abstractNumId w:val="29"/>
   </w:num>
   <w:num w:numId="5">
     <w:abstractNumId w:val="8"/>
@@ -15930,13 +15462,13 @@
     <w:abstractNumId w:val="9"/>
   </w:num>
   <w:num w:numId="10">
-    <w:abstractNumId w:val="35"/>
+    <w:abstractNumId w:val="36"/>
   </w:num>
   <w:num w:numId="11">
     <w:abstractNumId w:val="14"/>
   </w:num>
   <w:num w:numId="12">
-    <w:abstractNumId w:val="34"/>
+    <w:abstractNumId w:val="35"/>
   </w:num>
   <w:num w:numId="13">
     <w:abstractNumId w:val="18"/>
@@ -15972,16 +15504,16 @@
     <w:abstractNumId w:val="1"/>
   </w:num>
   <w:num w:numId="24">
-    <w:abstractNumId w:val="31"/>
+    <w:abstractNumId w:val="32"/>
   </w:num>
   <w:num w:numId="25">
     <w:abstractNumId w:val="10"/>
   </w:num>
   <w:num w:numId="26">
-    <w:abstractNumId w:val="32"/>
+    <w:abstractNumId w:val="33"/>
   </w:num>
   <w:num w:numId="27">
-    <w:abstractNumId w:val="23"/>
+    <w:abstractNumId w:val="24"/>
   </w:num>
   <w:num w:numId="28">
     <w:abstractNumId w:val="20"/>
@@ -15990,25 +15522,28 @@
     <w:abstractNumId w:val="17"/>
   </w:num>
   <w:num w:numId="30">
-    <w:abstractNumId w:val="30"/>
+    <w:abstractNumId w:val="31"/>
   </w:num>
   <w:num w:numId="31">
     <w:abstractNumId w:val="0"/>
   </w:num>
   <w:num w:numId="32">
+    <w:abstractNumId w:val="27"/>
+  </w:num>
+  <w:num w:numId="33">
+    <w:abstractNumId w:val="34"/>
+  </w:num>
+  <w:num w:numId="34">
     <w:abstractNumId w:val="26"/>
   </w:num>
-  <w:num w:numId="33">
-    <w:abstractNumId w:val="33"/>
+  <w:num w:numId="35">
+    <w:abstractNumId w:val="30"/>
   </w:num>
-  <w:num w:numId="34">
+  <w:num w:numId="36">
     <w:abstractNumId w:val="25"/>
   </w:num>
-  <w:num w:numId="35">
-    <w:abstractNumId w:val="29"/>
-  </w:num>
-  <w:num w:numId="36">
-    <w:abstractNumId w:val="24"/>
+  <w:num w:numId="37">
+    <w:abstractNumId w:val="22"/>
   </w:num>
   <w:numIdMacAtCleanup w:val="27"/>
 </w:numbering>

</xml_diff>

<commit_message>
Update export jobs to use new Services framework, update services and jobs XML, update documentation
</commit_message>
<xml_diff>
--- a/documentation/TurnTo Implementation Overview.docx
+++ b/documentation/TurnTo Implementation Overview.docx
@@ -292,19 +292,17 @@
       <w:pPr>
         <w:pStyle w:val="Heading2"/>
       </w:pPr>
-      <w:bookmarkStart w:id="0" w:name="_GoBack"/>
-      <w:bookmarkEnd w:id="0"/>
       <w:r>
         <w:br w:type="page"/>
       </w:r>
-      <w:bookmarkStart w:id="1" w:name="_Toc469044330"/>
-      <w:bookmarkStart w:id="2" w:name="_Toc346981727"/>
+      <w:bookmarkStart w:id="0" w:name="_Toc469044330"/>
+      <w:bookmarkStart w:id="1" w:name="_Toc346981727"/>
       <w:r>
         <w:lastRenderedPageBreak/>
         <w:t>Table of Contents</w:t>
       </w:r>
+      <w:bookmarkEnd w:id="0"/>
       <w:bookmarkEnd w:id="1"/>
-      <w:bookmarkEnd w:id="2"/>
     </w:p>
     <w:p>
       <w:pPr>
@@ -1217,14 +1215,14 @@
       <w:pPr>
         <w:pStyle w:val="Heading2"/>
       </w:pPr>
-      <w:bookmarkStart w:id="3" w:name="_Toc469044331"/>
-      <w:bookmarkStart w:id="4" w:name="_Toc346981728"/>
+      <w:bookmarkStart w:id="2" w:name="_Toc469044331"/>
+      <w:bookmarkStart w:id="3" w:name="_Toc346981728"/>
       <w:r>
         <w:lastRenderedPageBreak/>
         <w:t>Setup</w:t>
       </w:r>
+      <w:bookmarkEnd w:id="2"/>
       <w:bookmarkEnd w:id="3"/>
-      <w:bookmarkEnd w:id="4"/>
     </w:p>
     <w:p>
       <w:pPr>
@@ -1318,7 +1316,7 @@
         <w:shd w:val="clear" w:color="auto" w:fill="FFFFFF"/>
         <w:rPr>
           <w:rFonts w:ascii="Helvetica" w:hAnsi="Helvetica" w:cs="Arial"/>
-          <w:color w:val="333333"/>
+          <w:color w:val="000000"/>
           <w:szCs w:val="28"/>
         </w:rPr>
       </w:pPr>
@@ -1544,70 +1542,70 @@
           <w:color w:val="000000"/>
           <w:szCs w:val="28"/>
         </w:rPr>
-        <w:t xml:space="preserve">.  The </w:t>
-      </w:r>
-      <w:proofErr w:type="spellStart"/>
-      <w:r>
+        <w:t>.  </w:t>
+      </w:r>
+    </w:p>
+    <w:p>
+      <w:pPr>
+        <w:shd w:val="clear" w:color="auto" w:fill="FFFFFF"/>
         <w:rPr>
           <w:rFonts w:ascii="Helvetica" w:hAnsi="Helvetica" w:cs="Arial"/>
           <w:color w:val="000000"/>
           <w:szCs w:val="28"/>
         </w:rPr>
-        <w:t>TurnToFeeds</w:t>
-      </w:r>
-      <w:proofErr w:type="spellEnd"/>
-      <w:r>
+      </w:pPr>
+    </w:p>
+    <w:p>
+      <w:pPr>
+        <w:shd w:val="clear" w:color="auto" w:fill="FFFFFF"/>
         <w:rPr>
           <w:rFonts w:ascii="Helvetica" w:hAnsi="Helvetica" w:cs="Arial"/>
           <w:color w:val="000000"/>
           <w:szCs w:val="28"/>
         </w:rPr>
-        <w:t xml:space="preserve"> pipeline (which exists only in </w:t>
-      </w:r>
-      <w:proofErr w:type="spellStart"/>
+      </w:pPr>
       <w:r>
         <w:rPr>
           <w:rFonts w:ascii="Helvetica" w:hAnsi="Helvetica" w:cs="Arial"/>
           <w:color w:val="000000"/>
           <w:szCs w:val="28"/>
         </w:rPr>
-        <w:t>int_turnto_core</w:t>
-      </w:r>
-      <w:proofErr w:type="spellEnd"/>
+        <w:t xml:space="preserve">The </w:t>
+      </w:r>
+      <w:proofErr w:type="spellStart"/>
       <w:r>
         <w:rPr>
           <w:rFonts w:ascii="Helvetica" w:hAnsi="Helvetica" w:cs="Arial"/>
           <w:color w:val="000000"/>
           <w:szCs w:val="28"/>
         </w:rPr>
-        <w:t xml:space="preserve">) consists of five entry points: </w:t>
-      </w:r>
-      <w:proofErr w:type="spellStart"/>
+        <w:t>TurnToFeeds</w:t>
+      </w:r>
+      <w:proofErr w:type="spellEnd"/>
       <w:r>
         <w:rPr>
           <w:rFonts w:ascii="Helvetica" w:hAnsi="Helvetica" w:cs="Arial"/>
           <w:color w:val="000000"/>
           <w:szCs w:val="28"/>
         </w:rPr>
-        <w:t>ExportHistoricalOrders</w:t>
-      </w:r>
-      <w:proofErr w:type="spellEnd"/>
+        <w:t xml:space="preserve"> pipeline (which exists only in </w:t>
+      </w:r>
+      <w:proofErr w:type="spellStart"/>
       <w:r>
         <w:rPr>
           <w:rFonts w:ascii="Helvetica" w:hAnsi="Helvetica" w:cs="Arial"/>
           <w:color w:val="000000"/>
           <w:szCs w:val="28"/>
         </w:rPr>
-        <w:t xml:space="preserve">, </w:t>
-      </w:r>
-      <w:proofErr w:type="spellStart"/>
+        <w:t>int_turnto_</w:t>
+      </w:r>
       <w:r>
         <w:rPr>
           <w:rFonts w:ascii="Helvetica" w:hAnsi="Helvetica" w:cs="Arial"/>
           <w:color w:val="000000"/>
           <w:szCs w:val="28"/>
         </w:rPr>
-        <w:t>ExportCatalog</w:t>
+        <w:t>pipelines</w:t>
       </w:r>
       <w:proofErr w:type="spellEnd"/>
       <w:r>
@@ -1616,7 +1614,7 @@
           <w:color w:val="000000"/>
           <w:szCs w:val="28"/>
         </w:rPr>
-        <w:t xml:space="preserve">, </w:t>
+        <w:t xml:space="preserve">) consists of five entry points: </w:t>
       </w:r>
       <w:proofErr w:type="spellStart"/>
       <w:r>
@@ -1625,7 +1623,7 @@
           <w:color w:val="000000"/>
           <w:szCs w:val="28"/>
         </w:rPr>
-        <w:t>ExportHistoricalOrdersByDate</w:t>
+        <w:t>ExportHistoricalOrders</w:t>
       </w:r>
       <w:proofErr w:type="spellEnd"/>
       <w:r>
@@ -1643,7 +1641,7 @@
           <w:color w:val="000000"/>
           <w:szCs w:val="28"/>
         </w:rPr>
-        <w:t>ImportAverageRatings</w:t>
+        <w:t>ExportCatalog</w:t>
       </w:r>
       <w:proofErr w:type="spellEnd"/>
       <w:r>
@@ -1652,7 +1650,7 @@
           <w:color w:val="000000"/>
           <w:szCs w:val="28"/>
         </w:rPr>
-        <w:t xml:space="preserve">, and </w:t>
+        <w:t xml:space="preserve">, </w:t>
       </w:r>
       <w:proofErr w:type="spellStart"/>
       <w:r>
@@ -1661,7 +1659,7 @@
           <w:color w:val="000000"/>
           <w:szCs w:val="28"/>
         </w:rPr>
-        <w:t>ImportUserGeneratedContent</w:t>
+        <w:t>ExportHistoricalOrdersByDate</w:t>
       </w:r>
       <w:proofErr w:type="spellEnd"/>
       <w:r>
@@ -1670,7 +1668,7 @@
           <w:color w:val="000000"/>
           <w:szCs w:val="28"/>
         </w:rPr>
-        <w:t xml:space="preserve">.  The entry points in </w:t>
+        <w:t xml:space="preserve">, </w:t>
       </w:r>
       <w:proofErr w:type="spellStart"/>
       <w:r>
@@ -1679,7 +1677,7 @@
           <w:color w:val="000000"/>
           <w:szCs w:val="28"/>
         </w:rPr>
-        <w:t>TurnToFeeds</w:t>
+        <w:t>ImportAverageRatings</w:t>
       </w:r>
       <w:proofErr w:type="spellEnd"/>
       <w:r>
@@ -1688,7 +1686,108 @@
           <w:color w:val="000000"/>
           <w:szCs w:val="28"/>
         </w:rPr>
+        <w:t xml:space="preserve">, and </w:t>
+      </w:r>
+      <w:proofErr w:type="spellStart"/>
+      <w:r>
+        <w:rPr>
+          <w:rFonts w:ascii="Helvetica" w:hAnsi="Helvetica" w:cs="Arial"/>
+          <w:color w:val="000000"/>
+          <w:szCs w:val="28"/>
+        </w:rPr>
+        <w:t>ImportUserGeneratedContent</w:t>
+      </w:r>
+      <w:proofErr w:type="spellEnd"/>
+      <w:r>
+        <w:rPr>
+          <w:rFonts w:ascii="Helvetica" w:hAnsi="Helvetica" w:cs="Arial"/>
+          <w:color w:val="000000"/>
+          <w:szCs w:val="28"/>
+        </w:rPr>
+        <w:t xml:space="preserve">.  The entry points in </w:t>
+      </w:r>
+      <w:proofErr w:type="spellStart"/>
+      <w:r>
+        <w:rPr>
+          <w:rFonts w:ascii="Helvetica" w:hAnsi="Helvetica" w:cs="Arial"/>
+          <w:color w:val="000000"/>
+          <w:szCs w:val="28"/>
+        </w:rPr>
+        <w:t>TurnToFeeds</w:t>
+      </w:r>
+      <w:proofErr w:type="spellEnd"/>
+      <w:r>
+        <w:rPr>
+          <w:rFonts w:ascii="Helvetica" w:hAnsi="Helvetica" w:cs="Arial"/>
+          <w:color w:val="000000"/>
+          <w:szCs w:val="28"/>
+        </w:rPr>
         <w:t xml:space="preserve"> should only be used to setup background jobs and/or workflows.</w:t>
+      </w:r>
+    </w:p>
+    <w:p>
+      <w:pPr>
+        <w:shd w:val="clear" w:color="auto" w:fill="FFFFFF"/>
+        <w:spacing w:before="150"/>
+        <w:rPr>
+          <w:rFonts w:ascii="Helvetica" w:hAnsi="Helvetica" w:cs="Arial"/>
+          <w:color w:val="000000"/>
+          <w:szCs w:val="28"/>
+        </w:rPr>
+      </w:pPr>
+      <w:r>
+        <w:rPr>
+          <w:rFonts w:ascii="Helvetica" w:hAnsi="Helvetica" w:cs="Arial"/>
+          <w:color w:val="000000"/>
+          <w:szCs w:val="28"/>
+        </w:rPr>
+        <w:t xml:space="preserve">Each of the </w:t>
+      </w:r>
+      <w:proofErr w:type="spellStart"/>
+      <w:r>
+        <w:rPr>
+          <w:rFonts w:ascii="Helvetica" w:hAnsi="Helvetica" w:cs="Arial"/>
+          <w:color w:val="000000"/>
+          <w:szCs w:val="28"/>
+        </w:rPr>
+        <w:t>TurnToFeeds</w:t>
+      </w:r>
+      <w:proofErr w:type="spellEnd"/>
+      <w:r>
+        <w:rPr>
+          <w:rFonts w:ascii="Helvetica" w:hAnsi="Helvetica" w:cs="Arial"/>
+          <w:color w:val="000000"/>
+          <w:szCs w:val="28"/>
+        </w:rPr>
+        <w:t xml:space="preserve"> entry points contains a JS script that is used for jobs if you are using the </w:t>
+      </w:r>
+      <w:proofErr w:type="spellStart"/>
+      <w:r>
+        <w:rPr>
+          <w:rFonts w:ascii="Helvetica" w:hAnsi="Helvetica" w:cs="Arial"/>
+          <w:color w:val="000000"/>
+          <w:szCs w:val="28"/>
+        </w:rPr>
+        <w:t>int_turnto_contro</w:t>
+      </w:r>
+      <w:bookmarkStart w:id="4" w:name="_GoBack"/>
+      <w:bookmarkEnd w:id="4"/>
+      <w:r>
+        <w:rPr>
+          <w:rFonts w:ascii="Helvetica" w:hAnsi="Helvetica" w:cs="Arial"/>
+          <w:color w:val="000000"/>
+          <w:szCs w:val="28"/>
+        </w:rPr>
+        <w:t>llers</w:t>
+      </w:r>
+      <w:proofErr w:type="spellEnd"/>
+      <w:r>
+        <w:rPr>
+          <w:rFonts w:ascii="Helvetica" w:hAnsi="Helvetica" w:cs="Arial"/>
+          <w:color w:val="000000"/>
+          <w:szCs w:val="28"/>
+        </w:rPr>
+        <w:t xml:space="preserve"> version of the cartridge. </w:t>
       </w:r>
     </w:p>
     <w:p>
@@ -1943,24 +2042,33 @@
           <w:color w:val="000000"/>
           <w:szCs w:val="28"/>
         </w:rPr>
-        <w:t xml:space="preserve">® system via HTTP. A temporary file, named “exportOrder.txt”, is written to a </w:t>
-      </w:r>
-      <w:proofErr w:type="spellStart"/>
+        <w:t xml:space="preserve">® system via </w:t>
+      </w:r>
       <w:r>
         <w:rPr>
           <w:rFonts w:ascii="Helvetica" w:hAnsi="Helvetica" w:cs="Arial"/>
           <w:color w:val="000000"/>
           <w:szCs w:val="28"/>
         </w:rPr>
-        <w:t>TurnTo</w:t>
-      </w:r>
-      <w:proofErr w:type="spellEnd"/>
+        <w:lastRenderedPageBreak/>
+        <w:t xml:space="preserve">HTTP. A temporary file, named “exportOrder.txt”, is written to a </w:t>
+      </w:r>
+      <w:proofErr w:type="spellStart"/>
       <w:r>
         <w:rPr>
           <w:rFonts w:ascii="Helvetica" w:hAnsi="Helvetica" w:cs="Arial"/>
           <w:color w:val="000000"/>
           <w:szCs w:val="28"/>
         </w:rPr>
+        <w:t>TurnTo</w:t>
+      </w:r>
+      <w:proofErr w:type="spellEnd"/>
+      <w:r>
+        <w:rPr>
+          <w:rFonts w:ascii="Helvetica" w:hAnsi="Helvetica" w:cs="Arial"/>
+          <w:color w:val="000000"/>
+          <w:szCs w:val="28"/>
+        </w:rPr>
         <w:t xml:space="preserve"> folder within the Import/Export folder. The file is left on the files system after the job is finished.  The file is overwritten each time the export job is run.</w:t>
       </w:r>
     </w:p>
@@ -1980,7 +2088,6 @@
           <w:color w:val="000000"/>
           <w:szCs w:val="28"/>
         </w:rPr>
-        <w:lastRenderedPageBreak/>
         <w:t xml:space="preserve">The </w:t>
       </w:r>
       <w:proofErr w:type="spellStart"/>
@@ -2710,7 +2817,18 @@
         </w:numPr>
       </w:pPr>
       <w:r>
-        <w:t>Open the file</w:t>
+        <w:t xml:space="preserve">If you are using the </w:t>
+      </w:r>
+      <w:proofErr w:type="spellStart"/>
+      <w:r>
+        <w:t>int_turnto_controllers</w:t>
+      </w:r>
+      <w:proofErr w:type="spellEnd"/>
+      <w:r>
+        <w:t xml:space="preserve"> cartridge, o</w:t>
+      </w:r>
+      <w:r>
+        <w:t>pen the file</w:t>
       </w:r>
       <w:r>
         <w:t xml:space="preserve"> </w:t>
@@ -2719,10 +2837,60 @@
         <w:rPr>
           <w:i/>
         </w:rPr>
-        <w:t>metadata/TurnToJobSchedules.xml</w:t>
+        <w:t>metadata/TurnToJobSchedules</w:t>
+      </w:r>
+      <w:r>
+        <w:rPr>
+          <w:i/>
+        </w:rPr>
+        <w:t>_Controllers</w:t>
+      </w:r>
+      <w:r>
+        <w:rPr>
+          <w:i/>
+        </w:rPr>
+        <w:t>.xml</w:t>
       </w:r>
       <w:r>
         <w:t>, and edit it</w:t>
+      </w:r>
+      <w:r>
+        <w:t xml:space="preserve">. Otherwise, if you are using the </w:t>
+      </w:r>
+      <w:proofErr w:type="spellStart"/>
+      <w:r>
+        <w:t>int_turnto_pipelines</w:t>
+      </w:r>
+      <w:proofErr w:type="spellEnd"/>
+      <w:r>
+        <w:t xml:space="preserve"> cartridge, open </w:t>
+      </w:r>
+      <w:r>
+        <w:rPr>
+          <w:i/>
+        </w:rPr>
+        <w:t>metadata/TurnToJobSchedules</w:t>
+      </w:r>
+      <w:r>
+        <w:rPr>
+          <w:i/>
+        </w:rPr>
+        <w:t>_</w:t>
+      </w:r>
+      <w:r>
+        <w:rPr>
+          <w:i/>
+        </w:rPr>
+        <w:t>Pipelines</w:t>
+      </w:r>
+      <w:r>
+        <w:rPr>
+          <w:i/>
+        </w:rPr>
+        <w:t>.xml</w:t>
+      </w:r>
+      <w:r>
+        <w:t xml:space="preserve"> instead.</w:t>
       </w:r>
     </w:p>
     <w:p>
@@ -2789,10 +2957,13 @@
         <w:t>Choose the file y</w:t>
       </w:r>
       <w:r>
-        <w:t>ou just edited (</w:t>
-      </w:r>
-      <w:r>
-        <w:t>metadata/TurnToJobSchedules.xml) and click "Upload"</w:t>
+        <w:t>ou just edited</w:t>
+      </w:r>
+      <w:r>
+        <w:t>,</w:t>
+      </w:r>
+      <w:r>
+        <w:t xml:space="preserve"> and click "Upload"</w:t>
       </w:r>
     </w:p>
     <w:p>
@@ -2804,6 +2975,7 @@
         </w:numPr>
       </w:pPr>
       <w:r>
+        <w:lastRenderedPageBreak/>
         <w:t>Return back to the "Import &amp; Export" page, and then, under Job Schedules, click "Import"</w:t>
       </w:r>
     </w:p>
@@ -2816,7 +2988,6 @@
         </w:numPr>
       </w:pPr>
       <w:r>
-        <w:lastRenderedPageBreak/>
         <w:t>Select the file you just uploaded, and click "Next". Once the file validates, click "Import"</w:t>
       </w:r>
     </w:p>
@@ -4910,6 +5081,17 @@
       <w:r>
         <w:t>"</w:t>
       </w:r>
+      <w:r>
+        <w:t xml:space="preserve"> or “</w:t>
+      </w:r>
+      <w:proofErr w:type="spellStart"/>
+      <w:r>
+        <w:t>TurnToCartalogExport_Pipeline</w:t>
+      </w:r>
+      <w:proofErr w:type="spellEnd"/>
+      <w:r>
+        <w:t>”</w:t>
+      </w:r>
     </w:p>
     <w:p>
       <w:pPr>
@@ -5135,6 +5317,23 @@
       <w:proofErr w:type="spellEnd"/>
       <w:r>
         <w:t>"</w:t>
+      </w:r>
+      <w:r>
+        <w:t xml:space="preserve"> or </w:t>
+      </w:r>
+      <w:r>
+        <w:t>"</w:t>
+      </w:r>
+      <w:proofErr w:type="spellStart"/>
+      <w:r>
+        <w:t>TurnToHistoricalOrderExportOngoing</w:t>
+      </w:r>
+      <w:r>
+        <w:t>_Pipeline</w:t>
+      </w:r>
+      <w:proofErr w:type="spellEnd"/>
+      <w:r>
+        <w:t>”</w:t>
       </w:r>
     </w:p>
     <w:p>
@@ -5554,6 +5753,26 @@
       <w:r>
         <w:t>"</w:t>
       </w:r>
+      <w:r>
+        <w:t xml:space="preserve"> or </w:t>
+      </w:r>
+      <w:r>
+        <w:t>"</w:t>
+      </w:r>
+      <w:proofErr w:type="spellStart"/>
+      <w:r>
+        <w:t>TurnToImportAverage</w:t>
+      </w:r>
+      <w:r>
+        <w:t>Ratings</w:t>
+      </w:r>
+      <w:r>
+        <w:t>_Pipeline</w:t>
+      </w:r>
+      <w:proofErr w:type="spellEnd"/>
+      <w:r>
+        <w:t>"</w:t>
+      </w:r>
     </w:p>
     <w:p>
       <w:pPr>
@@ -5564,7 +5783,16 @@
         </w:numPr>
       </w:pPr>
       <w:r>
-        <w:t>Configure your desired run frequency, as well as any notifications, and make sure "Enabled" is checked.</w:t>
+        <w:t xml:space="preserve">Configure your desired run frequency, as well as any notifications, </w:t>
+      </w:r>
+      <w:proofErr w:type="gramStart"/>
+      <w:r>
+        <w:lastRenderedPageBreak/>
+        <w:t>and</w:t>
+      </w:r>
+      <w:proofErr w:type="gramEnd"/>
+      <w:r>
+        <w:t xml:space="preserve"> make sure "Enabled" is checked.</w:t>
       </w:r>
     </w:p>
     <w:p>
@@ -5588,7 +5816,6 @@
         </w:numPr>
       </w:pPr>
       <w:r>
-        <w:lastRenderedPageBreak/>
         <w:t>After the job has successfully run, products present in the feed will have the following custom attributes populated on the Product record:</w:t>
       </w:r>
       <w:r>
@@ -5787,6 +6014,26 @@
       <w:r>
         <w:t>"</w:t>
       </w:r>
+      <w:r>
+        <w:t xml:space="preserve"> or </w:t>
+      </w:r>
+      <w:r>
+        <w:t>"</w:t>
+      </w:r>
+      <w:proofErr w:type="spellStart"/>
+      <w:r>
+        <w:t>TurnToImportUserGenerated</w:t>
+      </w:r>
+      <w:r>
+        <w:t>Content</w:t>
+      </w:r>
+      <w:r>
+        <w:t>_Pipeline</w:t>
+      </w:r>
+      <w:proofErr w:type="spellEnd"/>
+      <w:r>
+        <w:t>"</w:t>
+      </w:r>
     </w:p>
     <w:p>
       <w:pPr>
@@ -5821,7 +6068,11 @@
         </w:numPr>
       </w:pPr>
       <w:r>
-        <w:t>After the job has successfully run, products present in the feed will have the following custom attributes populated on the Product record:</w:t>
+        <w:t xml:space="preserve">After the job has successfully run, products present in the feed will have the following custom attributes populated on the Product </w:t>
+      </w:r>
+      <w:r>
+        <w:lastRenderedPageBreak/>
+        <w:t>record:</w:t>
       </w:r>
       <w:r>
         <w:br/>
@@ -5838,7 +6089,6 @@
       </w:pPr>
       <w:bookmarkStart w:id="25" w:name="_Toc469044350"/>
       <w:r>
-        <w:lastRenderedPageBreak/>
         <w:t>TurnTo Historical Order Feed - Specific Date (Optional)</w:t>
       </w:r>
       <w:bookmarkEnd w:id="25"/>
@@ -5997,6 +6247,23 @@
       </w:r>
       <w:r>
         <w:t>oricalOrderExportSpecificDate</w:t>
+      </w:r>
+      <w:proofErr w:type="spellEnd"/>
+      <w:r>
+        <w:t>"</w:t>
+      </w:r>
+      <w:r>
+        <w:t xml:space="preserve"> or </w:t>
+      </w:r>
+      <w:proofErr w:type="spellStart"/>
+      <w:r>
+        <w:t>TurnToHist</w:t>
+      </w:r>
+      <w:r>
+        <w:t>oricalOrderExportSpecificDate</w:t>
+      </w:r>
+      <w:r>
+        <w:t>_Pipeline</w:t>
       </w:r>
       <w:proofErr w:type="spellEnd"/>
       <w:r>
@@ -6302,46 +6569,46 @@
           <w:rPr>
             <w:rStyle w:val="Hyperlink"/>
           </w:rPr>
-          <w:t>https://turnto.zendesk.com/hc/en-us/articles/207959326-Q-A-and-Reviews-Displaying-the-Q-A-Teaser-and-Reviews-Teaser-on-the-same-line-4-3</w:t>
-        </w:r>
-      </w:hyperlink>
-      <w:r>
-        <w:t xml:space="preserve"> </w:t>
-      </w:r>
-    </w:p>
-    <w:p>
-      <w:pPr>
-        <w:pStyle w:val="ListParagraph"/>
-        <w:numPr>
-          <w:ilvl w:val="0"/>
-          <w:numId w:val="16"/>
-        </w:numPr>
-      </w:pPr>
-      <w:r>
-        <w:t>Q&amp;A Teaser</w:t>
-      </w:r>
-      <w:r>
-        <w:t xml:space="preserve"> </w:t>
-      </w:r>
-      <w:r>
-        <w:t>(if only Q&amp;A is enabled):</w:t>
-      </w:r>
-      <w:r>
-        <w:t xml:space="preserve"> </w:t>
-      </w:r>
-      <w:hyperlink r:id="rId31" w:history="1">
-        <w:r>
-          <w:rPr>
-            <w:rStyle w:val="Hyperlink"/>
-          </w:rPr>
-          <w:t>https://turnto.zendesk.com/hc/en-us/articles/208272843-Q-A-Custom-Item-Teaser-Launching-Widget-</w:t>
+          <w:t>https://turnto.zendesk.com/hc/en-us/articles/207959326-Q-A-and-Reviews-Displaying-the-Q-A-Teaser-and-Reviews-Teaser-on-the-same-</w:t>
         </w:r>
         <w:r>
           <w:rPr>
             <w:rStyle w:val="Hyperlink"/>
           </w:rPr>
           <w:lastRenderedPageBreak/>
-          <w:t>From-Under-a-Tab-4-3</w:t>
+          <w:t>line-4-3</w:t>
+        </w:r>
+      </w:hyperlink>
+      <w:r>
+        <w:t xml:space="preserve"> </w:t>
+      </w:r>
+    </w:p>
+    <w:p>
+      <w:pPr>
+        <w:pStyle w:val="ListParagraph"/>
+        <w:numPr>
+          <w:ilvl w:val="0"/>
+          <w:numId w:val="16"/>
+        </w:numPr>
+      </w:pPr>
+      <w:r>
+        <w:t>Q&amp;A Teaser</w:t>
+      </w:r>
+      <w:r>
+        <w:t xml:space="preserve"> </w:t>
+      </w:r>
+      <w:r>
+        <w:t>(if only Q&amp;A is enabled):</w:t>
+      </w:r>
+      <w:r>
+        <w:t xml:space="preserve"> </w:t>
+      </w:r>
+      <w:hyperlink r:id="rId31" w:history="1">
+        <w:r>
+          <w:rPr>
+            <w:rStyle w:val="Hyperlink"/>
+          </w:rPr>
+          <w:t>https://turnto.zendesk.com/hc/en-us/articles/208272843-Q-A-Custom-Item-Teaser-Launching-Widget-From-Under-a-Tab-4-3</w:t>
         </w:r>
       </w:hyperlink>
       <w:r>
@@ -6557,7 +6824,14 @@
           <w:rPr>
             <w:rStyle w:val="Hyperlink"/>
           </w:rPr>
-          <w:t>https://turnto.zendesk.com/hc/en-us/articles/208262133-Reviews-Custom-Teaser-Launching-Widget-Under-a-Tab-4-3</w:t>
+          <w:t>https://turnto.zendesk.com/hc/en-us/articles/208262133-Reviews-</w:t>
+        </w:r>
+        <w:r>
+          <w:rPr>
+            <w:rStyle w:val="Hyperlink"/>
+          </w:rPr>
+          <w:lastRenderedPageBreak/>
+          <w:t>Custom-Teaser-Launching-Widget-Under-a-Tab-4-3</w:t>
         </w:r>
       </w:hyperlink>
       <w:r>
@@ -6573,7 +6847,6 @@
         <w:rPr>
           <w:noProof/>
         </w:rPr>
-        <w:lastRenderedPageBreak/>
         <w:drawing>
           <wp:inline distT="0" distB="0" distL="0" distR="0" wp14:anchorId="3AF911AE" wp14:editId="6CA6CB04">
             <wp:extent cx="5166360" cy="3137901"/>
@@ -6809,7 +7082,6 @@
         <w:rPr>
           <w:noProof/>
         </w:rPr>
-        <w:lastRenderedPageBreak/>
         <w:drawing>
           <wp:inline distT="0" distB="0" distL="0" distR="0" wp14:anchorId="2B7C081B" wp14:editId="2C243F44">
             <wp:extent cx="5166360" cy="2377141"/>
@@ -7122,14 +7394,7 @@
           <w:rPr>
             <w:rStyle w:val="Hyperlink"/>
           </w:rPr>
-          <w:t>https://turnto.zendesk.com/hc/en-us/articles/209186526-Checkout-</w:t>
-        </w:r>
-        <w:r>
-          <w:rPr>
-            <w:rStyle w:val="Hyperlink"/>
-          </w:rPr>
-          <w:lastRenderedPageBreak/>
-          <w:t>Comments-Pinboard-4-3</w:t>
+          <w:t>https://turnto.zendesk.com/hc/en-us/articles/209186526-Checkout-Comments-Pinboard-4-3</w:t>
         </w:r>
       </w:hyperlink>
     </w:p>
@@ -11789,7 +12054,7 @@
         <w:rStyle w:val="PageNumber"/>
         <w:noProof/>
       </w:rPr>
-      <w:t>2</w:t>
+      <w:t>3</w:t>
     </w:r>
     <w:r>
       <w:rPr>
@@ -17342,7 +17607,7 @@
   <a:extraClrSchemeLst/>
   <a:extLst>
     <a:ext uri="{05A4C25C-085E-4340-85A3-A5531E510DB2}">
-      <thm15:themeFamily xmlns="" xmlns:thm15="http://schemas.microsoft.com/office/thememl/2012/main" name="Office Theme" id="{62F939B6-93AF-4DB8-9C6B-D6C7DFDC589F}" vid="{4A3C46E8-61CC-4603-A589-7422A47A8E4A}"/>
+      <thm15:themeFamily xmlns:thm15="http://schemas.microsoft.com/office/thememl/2012/main" xmlns="" name="Office Theme" id="{62F939B6-93AF-4DB8-9C6B-D6C7DFDC589F}" vid="{4A3C46E8-61CC-4603-A589-7422A47A8E4A}"/>
     </a:ext>
   </a:extLst>
 </a:theme>

</xml_diff>